<commit_message>
Final version of srs
</commit_message>
<xml_diff>
--- a/docs/software_requirement_specification.docx
+++ b/docs/software_requirement_specification.docx
@@ -1,6 +1,6 @@
 
 <file path=word/document.xml><?xml version="1.0" encoding="utf-8"?>
-<w:document xmlns:wpc="http://schemas.microsoft.com/office/word/2010/wordprocessingCanvas" xmlns:mc="http://schemas.openxmlformats.org/markup-compatibility/2006" xmlns:o="urn:schemas-microsoft-com:office:office" xmlns:r="http://schemas.openxmlformats.org/officeDocument/2006/relationships" xmlns:m="http://schemas.openxmlformats.org/officeDocument/2006/math" xmlns:v="urn:schemas-microsoft-com:vml" xmlns:wp14="http://schemas.microsoft.com/office/word/2010/wordprocessingDrawing" xmlns:wp="http://schemas.openxmlformats.org/drawingml/2006/wordprocessingDrawing" xmlns:w10="urn:schemas-microsoft-com:office:word" xmlns:w="http://schemas.openxmlformats.org/wordprocessingml/2006/main" xmlns:w14="http://schemas.microsoft.com/office/word/2010/wordml" xmlns:w15="http://schemas.microsoft.com/office/word/2012/wordml" xmlns:wpg="http://schemas.microsoft.com/office/word/2010/wordprocessingGroup" xmlns:wpi="http://schemas.microsoft.com/office/word/2010/wordprocessingInk" xmlns:wne="http://schemas.microsoft.com/office/word/2006/wordml" xmlns:wps="http://schemas.microsoft.com/office/word/2010/wordprocessingShape" mc:Ignorable="w14 w15 wp14">
+<w:document xmlns:wpc="http://schemas.microsoft.com/office/word/2010/wordprocessingCanvas" xmlns:cx="http://schemas.microsoft.com/office/drawing/2014/chartex" xmlns:cx1="http://schemas.microsoft.com/office/drawing/2015/9/8/chartex" xmlns:cx2="http://schemas.microsoft.com/office/drawing/2015/10/21/chartex" xmlns:cx3="http://schemas.microsoft.com/office/drawing/2016/5/9/chartex" xmlns:cx4="http://schemas.microsoft.com/office/drawing/2016/5/10/chartex" xmlns:cx5="http://schemas.microsoft.com/office/drawing/2016/5/11/chartex" xmlns:mc="http://schemas.openxmlformats.org/markup-compatibility/2006" xmlns:o="urn:schemas-microsoft-com:office:office" xmlns:r="http://schemas.openxmlformats.org/officeDocument/2006/relationships" xmlns:m="http://schemas.openxmlformats.org/officeDocument/2006/math" xmlns:v="urn:schemas-microsoft-com:vml" xmlns:wp14="http://schemas.microsoft.com/office/word/2010/wordprocessingDrawing" xmlns:wp="http://schemas.openxmlformats.org/drawingml/2006/wordprocessingDrawing" xmlns:w10="urn:schemas-microsoft-com:office:word" xmlns:w="http://schemas.openxmlformats.org/wordprocessingml/2006/main" xmlns:w14="http://schemas.microsoft.com/office/word/2010/wordml" xmlns:w15="http://schemas.microsoft.com/office/word/2012/wordml" xmlns:w16se="http://schemas.microsoft.com/office/word/2015/wordml/symex" xmlns:wpg="http://schemas.microsoft.com/office/word/2010/wordprocessingGroup" xmlns:wpi="http://schemas.microsoft.com/office/word/2010/wordprocessingInk" xmlns:wne="http://schemas.microsoft.com/office/word/2006/wordml" xmlns:wps="http://schemas.microsoft.com/office/word/2010/wordprocessingShape" mc:Ignorable="w14 w15 w16se wp14">
   <w:body>
     <w:p>
       <w:pPr>
@@ -715,8 +715,13 @@
       <w:bookmarkEnd w:id="1"/>
       <w:bookmarkEnd w:id="2"/>
       <w:r>
-        <w:t>51.1  Purpose</w:t>
-      </w:r>
+        <w:t>51.</w:t>
+      </w:r>
+      <w:proofErr w:type="gramStart"/>
+      <w:r>
+        <w:t>1  Purpose</w:t>
+      </w:r>
+      <w:proofErr w:type="gramEnd"/>
       <w:r>
         <w:tab/>
         <w:t>5</w:t>
@@ -744,9 +749,11 @@
       <w:bookmarkEnd w:id="3"/>
       <w:bookmarkEnd w:id="4"/>
       <w:bookmarkEnd w:id="5"/>
+      <w:proofErr w:type="gramStart"/>
       <w:r>
         <w:t>1.2  Scope</w:t>
       </w:r>
+      <w:proofErr w:type="gramEnd"/>
       <w:r>
         <w:tab/>
         <w:t>5</w:t>
@@ -771,8 +778,13 @@
       <w:bookmarkEnd w:id="6"/>
       <w:bookmarkEnd w:id="7"/>
       <w:bookmarkEnd w:id="8"/>
-      <w:r>
-        <w:t>1.3  Definitions, Acronyms, and Abbreviations</w:t>
+      <w:proofErr w:type="gramStart"/>
+      <w:r>
+        <w:t>1.3  Definitions</w:t>
+      </w:r>
+      <w:proofErr w:type="gramEnd"/>
+      <w:r>
+        <w:t>, Acronyms, and Abbreviations</w:t>
       </w:r>
       <w:r>
         <w:tab/>
@@ -798,9 +810,11 @@
       <w:bookmarkEnd w:id="9"/>
       <w:bookmarkEnd w:id="10"/>
       <w:bookmarkEnd w:id="11"/>
+      <w:proofErr w:type="gramStart"/>
       <w:r>
         <w:t>1.4  References</w:t>
       </w:r>
+      <w:proofErr w:type="gramEnd"/>
       <w:r>
         <w:tab/>
         <w:t>5</w:t>
@@ -825,9 +839,11 @@
       <w:bookmarkEnd w:id="12"/>
       <w:bookmarkEnd w:id="13"/>
       <w:bookmarkEnd w:id="14"/>
+      <w:proofErr w:type="gramStart"/>
       <w:r>
         <w:t>1.5  Overview</w:t>
       </w:r>
+      <w:proofErr w:type="gramEnd"/>
     </w:p>
     <w:p>
       <w:pPr>
@@ -884,8 +900,13 @@
       <w:bookmarkEnd w:id="18"/>
       <w:bookmarkEnd w:id="19"/>
       <w:bookmarkEnd w:id="20"/>
-      <w:r>
-        <w:t>2.1  Product Perspective</w:t>
+      <w:proofErr w:type="gramStart"/>
+      <w:r>
+        <w:t>2.1  Product</w:t>
+      </w:r>
+      <w:proofErr w:type="gramEnd"/>
+      <w:r>
+        <w:t xml:space="preserve"> Perspective</w:t>
       </w:r>
       <w:r>
         <w:tab/>
@@ -1127,8 +1148,13 @@
       <w:bookmarkEnd w:id="45"/>
       <w:bookmarkEnd w:id="46"/>
       <w:bookmarkEnd w:id="47"/>
-      <w:r>
-        <w:t>2.2  Product Functions</w:t>
+      <w:proofErr w:type="gramStart"/>
+      <w:r>
+        <w:t>2.2  Product</w:t>
+      </w:r>
+      <w:proofErr w:type="gramEnd"/>
+      <w:r>
+        <w:t xml:space="preserve"> Functions</w:t>
       </w:r>
       <w:r>
         <w:tab/>
@@ -1154,8 +1180,13 @@
       <w:bookmarkEnd w:id="48"/>
       <w:bookmarkEnd w:id="49"/>
       <w:bookmarkEnd w:id="50"/>
-      <w:r>
-        <w:t>2.3  User Characteristics</w:t>
+      <w:proofErr w:type="gramStart"/>
+      <w:r>
+        <w:t>2.3  User</w:t>
+      </w:r>
+      <w:proofErr w:type="gramEnd"/>
+      <w:r>
+        <w:t xml:space="preserve"> Characteristics</w:t>
       </w:r>
       <w:r>
         <w:tab/>
@@ -1181,9 +1212,11 @@
       <w:bookmarkEnd w:id="51"/>
       <w:bookmarkEnd w:id="52"/>
       <w:bookmarkEnd w:id="53"/>
+      <w:proofErr w:type="gramStart"/>
       <w:r>
         <w:t>2.4  Constraints</w:t>
       </w:r>
+      <w:proofErr w:type="gramEnd"/>
       <w:r>
         <w:tab/>
         <w:t>8</w:t>
@@ -1429,8 +1462,13 @@
       <w:bookmarkEnd w:id="78"/>
       <w:bookmarkEnd w:id="79"/>
       <w:bookmarkEnd w:id="80"/>
-      <w:r>
-        <w:t>3.5.1  Standards Compliance</w:t>
+      <w:proofErr w:type="gramStart"/>
+      <w:r>
+        <w:t>3.5.1  Standards</w:t>
+      </w:r>
+      <w:proofErr w:type="gramEnd"/>
+      <w:r>
+        <w:t xml:space="preserve"> Compliance</w:t>
       </w:r>
       <w:r>
         <w:tab/>
@@ -2230,7 +2268,13 @@
     <w:p>
       <w:r>
         <w:tab/>
-        <w:t>This product is a self-contained product. So long as the user has the product on their system, will be able to be run.</w:t>
+        <w:t xml:space="preserve">This product is a self-contained product. So long as the user has the product on their system, </w:t>
+      </w:r>
+      <w:r>
+        <w:t xml:space="preserve">it </w:t>
+      </w:r>
+      <w:r>
+        <w:t>will be able to be run.</w:t>
       </w:r>
     </w:p>
     <w:p/>
@@ -2298,7 +2342,19 @@
       <w:r>
         <w:lastRenderedPageBreak/>
         <w:tab/>
-        <w:t>This product will have a standalone window, with a GUI for the menus, and an overlay GUI for the main gameplay. This is meant for any user which can use two hands effectively, and have an interest for this style of video game. A keyboard and mouse is required, or equivalent.</w:t>
+        <w:t xml:space="preserve">This product will have a standalone window, with a GUI for the menus, and an overlay GUI for the main gameplay. </w:t>
+      </w:r>
+      <w:r>
+        <w:t>This is meant for any user who</w:t>
+      </w:r>
+      <w:r>
+        <w:t xml:space="preserve"> can use two hands effec</w:t>
+      </w:r>
+      <w:r>
+        <w:t>tively, and has an interest in</w:t>
+      </w:r>
+      <w:r>
+        <w:t xml:space="preserve"> this style of video game. A keyboard and mouse is required, or equivalent.</w:t>
       </w:r>
     </w:p>
     <w:p>
@@ -2340,25 +2396,7 @@
           <w:u w:val="none"/>
         </w:rPr>
         <w:tab/>
-        <w:t xml:space="preserve">This system has no hardware interface requirements. A basic, single Windows or </w:t>
-      </w:r>
-      <w:proofErr w:type="gramStart"/>
-      <w:r>
-        <w:rPr>
-          <w:b w:val="0"/>
-          <w:sz w:val="24"/>
-          <w:u w:val="none"/>
-        </w:rPr>
-        <w:t>Unix</w:t>
-      </w:r>
-      <w:proofErr w:type="gramEnd"/>
-      <w:r>
-        <w:rPr>
-          <w:b w:val="0"/>
-          <w:sz w:val="24"/>
-          <w:u w:val="none"/>
-        </w:rPr>
-        <w:t xml:space="preserve"> environment computer will be enough to run this program.</w:t>
+        <w:t>This system has no hardware interface requirements. A basic, single Windows or Unix environment computer will be enough to run this program.</w:t>
       </w:r>
     </w:p>
     <w:p/>
@@ -2387,7 +2425,13 @@
       </w:pPr>
       <w:r>
         <w:tab/>
-        <w:t>This product does not connect with other software interfaces. Only uses C++ libraries. The libraries are precompiled with the executable and does not have to be installed manually by the user.</w:t>
+        <w:t>This product does not connect w</w:t>
+      </w:r>
+      <w:r>
+        <w:t>ith other software interfaces. It o</w:t>
+      </w:r>
+      <w:r>
+        <w:t>nly uses C++ libraries. The libraries are precompiled with the executable and does not have to be installed manually by the user.</w:t>
       </w:r>
     </w:p>
     <w:p>
@@ -2527,128 +2571,84 @@
     </w:p>
     <w:p/>
     <w:p>
+      <w:r>
+        <w:t xml:space="preserve">The function of BWA is to provide enjoyment to the player by: </w:t>
+      </w:r>
+      <w:r>
+        <w:t xml:space="preserve">allowing them to experience an immersive story, challenging the player's skills in combat, </w:t>
+      </w:r>
+      <w:r>
+        <w:t xml:space="preserve">providing a </w:t>
+      </w:r>
+      <w:r>
+        <w:lastRenderedPageBreak/>
+        <w:t xml:space="preserve">game world for them to explore, </w:t>
+      </w:r>
+      <w:r>
+        <w:t xml:space="preserve">and </w:t>
+      </w:r>
+      <w:r>
+        <w:t>letting them</w:t>
+      </w:r>
+      <w:r>
+        <w:t xml:space="preserve"> customize their character'</w:t>
+      </w:r>
+      <w:r>
+        <w:t xml:space="preserve">s abilities by using special items (“Bubbles”).  </w:t>
+      </w:r>
+    </w:p>
+    <w:p/>
+    <w:p>
+      <w:r>
+        <w:t>The story should be interesting and relatable, and last approximately 10-20 hours assuming the standard amount of time spent exploring.  Although the player should be given some choices in where to explore next, the story itself will not be open-ended and will have a definite plot that the player is meant to follow.</w:t>
+      </w:r>
+    </w:p>
+    <w:p/>
+    <w:p>
+      <w:r>
+        <w:t xml:space="preserve">Combat will take place on the same map as exploration, and will be action oriented, following the standard set by games such as “Zelda: A Link to the Past.”  Players will be able to control weapon swings using a button or mouse press, and damage will be based on the player or enemy being struck.  </w:t>
+      </w:r>
+    </w:p>
+    <w:p/>
+    <w:p>
+      <w:r>
+        <w:t xml:space="preserve">The game world should consist of several large maps, with enemies scattered across them, visible to the player as they explore.  Apart from the main quest, there should be a few optional quests and areas to explore for the player to discover as the game progresses.  </w:t>
+      </w:r>
+    </w:p>
+    <w:p/>
+    <w:p>
       <w:pPr>
         <w:rPr>
           <w:i/>
         </w:rPr>
       </w:pPr>
       <w:r>
-        <w:rPr>
-          <w:i/>
-        </w:rPr>
-        <w:t xml:space="preserve">Provide a summary of the major functions that the software will perform. Sometimes the function summary that is necessary for this part can be taken directly from the section of </w:t>
-      </w:r>
-      <w:r>
-        <w:rPr>
-          <w:i/>
-        </w:rPr>
-        <w:lastRenderedPageBreak/>
-        <w:t>the higher-level specification (if one exists) that allocates particular functions to the software product.</w:t>
-      </w:r>
-    </w:p>
-    <w:p/>
-    <w:p>
-      <w:pPr>
-        <w:rPr>
-          <w:i/>
-        </w:rPr>
-      </w:pPr>
-      <w:r>
-        <w:rPr>
-          <w:i/>
-        </w:rPr>
-        <w:t>For clarity:</w:t>
-      </w:r>
-    </w:p>
-    <w:p>
-      <w:pPr>
-        <w:numPr>
-          <w:ilvl w:val="0"/>
-          <w:numId w:val="5"/>
-        </w:numPr>
-        <w:rPr>
-          <w:i/>
-        </w:rPr>
-      </w:pPr>
-      <w:r>
-        <w:rPr>
-          <w:i/>
-        </w:rPr>
-        <w:t xml:space="preserve">The functions should be organized in a way that makes the list of functions understandable to the customer or to anyone else reading the document for the first time. </w:t>
-      </w:r>
-    </w:p>
-    <w:p>
-      <w:pPr>
-        <w:numPr>
-          <w:ilvl w:val="0"/>
-          <w:numId w:val="5"/>
-        </w:numPr>
-        <w:rPr>
-          <w:i/>
-        </w:rPr>
-      </w:pPr>
-      <w:r>
-        <w:rPr>
-          <w:i/>
-        </w:rPr>
-        <w:t>Textual or graphic methods can be used to show the different functions and their relationships.  Such a diagram is not intended to show a design of a product but simply shows the logical relationships among variables.</w:t>
-      </w:r>
-    </w:p>
-    <w:p>
-      <w:pPr>
-        <w:rPr>
-          <w:i/>
-        </w:rPr>
-      </w:pPr>
-    </w:p>
-    <w:p>
-      <w:pPr>
-        <w:rPr>
-          <w:i/>
-        </w:rPr>
-      </w:pPr>
-      <w:r>
-        <w:rPr>
-          <w:i/>
-        </w:rPr>
-        <w:t xml:space="preserve">AH, </w:t>
-      </w:r>
+        <w:t xml:space="preserve">The player will be able to customize their character’s abilities by using special items known as “Bubbles,” which will confer powers on the player character when equipped.  Bubbles will be able to become stronger over time, and the player will be able to customize them to suit their playstyle.  </w:t>
+      </w:r>
+      <w:bookmarkStart w:id="147" w:name="_GoBack"/>
+      <w:bookmarkEnd w:id="147"/>
+    </w:p>
+    <w:p>
+      <w:pPr>
+        <w:tabs>
+          <w:tab w:val="left" w:pos="1520"/>
+        </w:tabs>
+      </w:pPr>
+    </w:p>
+    <w:p>
+      <w:pPr>
+        <w:pStyle w:val="Heading2"/>
+      </w:pPr>
+      <w:bookmarkStart w:id="148" w:name="_Toc363403531"/>
       <w:proofErr w:type="gramStart"/>
       <w:r>
-        <w:rPr>
-          <w:i/>
-        </w:rPr>
-        <w:t>Finally</w:t>
+        <w:t>2.3  User</w:t>
       </w:r>
       <w:proofErr w:type="gramEnd"/>
       <w:r>
-        <w:rPr>
-          <w:i/>
-        </w:rPr>
-        <w:t xml:space="preserve"> the real meat of section 2.  This describes the functionality of the system in the language of the customer.  What specifically does the system that will be designed have to do?  Drawings are good, but remember this is a description of what the system needs to do, not how you are going to build it. (That comes in the design document). </w:t>
-      </w:r>
-    </w:p>
-    <w:p>
-      <w:pPr>
-        <w:tabs>
-          <w:tab w:val="left" w:pos="1520"/>
-        </w:tabs>
-      </w:pPr>
-    </w:p>
-    <w:p>
-      <w:pPr>
-        <w:pStyle w:val="Heading2"/>
-      </w:pPr>
-      <w:bookmarkStart w:id="147" w:name="_Toc363403531"/>
-      <w:proofErr w:type="gramStart"/>
-      <w:r>
-        <w:t>2.3  User</w:t>
-      </w:r>
-      <w:proofErr w:type="gramEnd"/>
-      <w:r>
         <w:t xml:space="preserve"> Characteristics</w:t>
       </w:r>
-      <w:bookmarkEnd w:id="147"/>
+      <w:bookmarkEnd w:id="148"/>
       <w:r>
         <w:t xml:space="preserve"> </w:t>
       </w:r>
@@ -2685,12 +2685,12 @@
       <w:pPr>
         <w:pStyle w:val="Heading2"/>
       </w:pPr>
-      <w:bookmarkStart w:id="148" w:name="_Toc363403532"/>
+      <w:bookmarkStart w:id="149" w:name="_Toc363403532"/>
       <w:proofErr w:type="gramStart"/>
       <w:r>
         <w:t>2.4  Constraints</w:t>
       </w:r>
-      <w:bookmarkEnd w:id="148"/>
+      <w:bookmarkEnd w:id="149"/>
       <w:proofErr w:type="gramEnd"/>
       <w:r>
         <w:t xml:space="preserve">  </w:t>
@@ -2731,8 +2731,8 @@
           <w:i/>
         </w:rPr>
       </w:pPr>
-      <w:bookmarkStart w:id="149" w:name="_Toc363403533"/>
-      <w:bookmarkEnd w:id="149"/>
+      <w:bookmarkStart w:id="150" w:name="_Toc363403533"/>
+      <w:bookmarkEnd w:id="150"/>
       <w:r>
         <w:t>2.5 Assumptions and Dependencies</w:t>
       </w:r>
@@ -2786,8 +2786,8 @@
       <w:pPr>
         <w:pStyle w:val="Heading2"/>
       </w:pPr>
-      <w:bookmarkStart w:id="150" w:name="_Toc363403534"/>
-      <w:bookmarkEnd w:id="150"/>
+      <w:bookmarkStart w:id="151" w:name="_Toc363403534"/>
+      <w:bookmarkEnd w:id="151"/>
       <w:r>
         <w:t>2.6 Apportioning of Requirements.</w:t>
       </w:r>
@@ -2795,14 +2795,13 @@
     <w:p/>
     <w:p>
       <w:r>
+        <w:lastRenderedPageBreak/>
         <w:tab/>
         <w:t>Requirements that the group has thought about include a web based version of the same game.</w:t>
       </w:r>
       <w:r>
         <w:t xml:space="preserve"> That would most likely be postponed until the next semester, as it would require a major overhaul to how the system runs.</w:t>
       </w:r>
-      <w:bookmarkStart w:id="151" w:name="_GoBack"/>
-      <w:bookmarkEnd w:id="151"/>
     </w:p>
     <w:p>
       <w:pPr>
@@ -2833,7 +2832,6 @@
     </w:p>
     <w:p>
       <w:r>
-        <w:lastRenderedPageBreak/>
         <w:t>The game shall load in .</w:t>
       </w:r>
       <w:proofErr w:type="spellStart"/>
@@ -3157,6 +3155,7 @@
         <w:rPr>
           <w:sz w:val="24"/>
         </w:rPr>
+        <w:lastRenderedPageBreak/>
         <w:t>3.5.1  Standards</w:t>
       </w:r>
       <w:proofErr w:type="gramEnd"/>
@@ -3215,7 +3214,6 @@
       <w:bookmarkStart w:id="160" w:name="_Toc363403542"/>
       <w:bookmarkEnd w:id="160"/>
       <w:r>
-        <w:lastRenderedPageBreak/>
         <w:t>3.6 Software System Attributes</w:t>
       </w:r>
     </w:p>
@@ -4311,6 +4309,7 @@
               <w:ind w:right="0"/>
             </w:pPr>
             <w:r>
+              <w:lastRenderedPageBreak/>
               <w:t>2</w:t>
             </w:r>
           </w:p>
@@ -5883,7 +5882,6 @@
               <w:ind w:right="0"/>
             </w:pPr>
             <w:r>
-              <w:lastRenderedPageBreak/>
               <w:t>6</w:t>
             </w:r>
           </w:p>
@@ -8996,7 +8994,18 @@
       </w:r>
       <w:proofErr w:type="spellEnd"/>
       <w:r>
-        <w:t xml:space="preserve"> and Skype whenever chatting face to face is solves the change faster. We have to reach an agreement and find a solution for a particular change. We then divide it up and we work on it as a mini sprint and check in everyday until three days pass where we meet up and test each other’s code and finally begin to integrate them together into one to then add to the game.</w:t>
+        <w:t xml:space="preserve"> and Skype whenever chatting face to face is </w:t>
+      </w:r>
+      <w:r>
+        <w:t xml:space="preserve">not </w:t>
+      </w:r>
+      <w:proofErr w:type="spellStart"/>
+      <w:r>
+        <w:t>fesible</w:t>
+      </w:r>
+      <w:proofErr w:type="spellEnd"/>
+      <w:r>
+        <w:t>. We have to reach an agreement and find a solution for a particular change. We then divide it up and we work on it as a mini sprint and check in everyday until three days pass where we meet up and test each other’s code and finally begin to integrate them together into one to then add to the game.</w:t>
       </w:r>
     </w:p>
     <w:p>
@@ -9060,6 +9069,30 @@
     <w:p>
       <w:pPr>
         <w:tabs>
+          <w:tab w:val="clear" w:pos="720"/>
+          <w:tab w:val="clear" w:pos="5760"/>
+        </w:tabs>
+        <w:ind w:right="0"/>
+      </w:pPr>
+      <w:r>
+        <w:lastRenderedPageBreak/>
+        <w:br w:type="page"/>
+      </w:r>
+    </w:p>
+    <w:p>
+      <w:pPr>
+        <w:tabs>
+          <w:tab w:val="left" w:pos="360"/>
+          <w:tab w:val="left" w:pos="1080"/>
+          <w:tab w:val="left" w:pos="1260"/>
+          <w:tab w:val="left" w:pos="1440"/>
+          <w:tab w:val="left" w:pos="3240"/>
+        </w:tabs>
+      </w:pPr>
+    </w:p>
+    <w:p>
+      <w:pPr>
+        <w:tabs>
           <w:tab w:val="left" w:pos="360"/>
           <w:tab w:val="left" w:pos="1080"/>
           <w:tab w:val="left" w:pos="1260"/>
@@ -9076,7 +9109,6 @@
         <w:rPr>
           <w:b/>
         </w:rPr>
-        <w:lastRenderedPageBreak/>
         <w:t>Outline for SRS Section 3</w:t>
       </w:r>
     </w:p>
@@ -9314,11 +9346,11 @@
       </w:pPr>
       <w:r>
         <w:tab/>
-        <w:t xml:space="preserve">    3.2.1</w:t>
+        <w:t xml:space="preserve">    </w:t>
       </w:r>
       <w:proofErr w:type="gramStart"/>
       <w:r>
-        <w:t>.</w:t>
+        <w:t>3.2.1.</w:t>
       </w:r>
       <w:r>
         <w:rPr>
@@ -9326,9 +9358,12 @@
         </w:rPr>
         <w:t>n</w:t>
       </w:r>
+      <w:r>
+        <w:t xml:space="preserve">  Functional</w:t>
+      </w:r>
       <w:proofErr w:type="gramEnd"/>
       <w:r>
-        <w:t xml:space="preserve">  Functional requirement 1.</w:t>
+        <w:t xml:space="preserve"> requirement 1.</w:t>
       </w:r>
       <w:r>
         <w:rPr>
@@ -9384,11 +9419,7 @@
       </w:pPr>
       <w:r>
         <w:tab/>
-        <w:t xml:space="preserve"> 3.2</w:t>
-      </w:r>
-      <w:proofErr w:type="gramStart"/>
-      <w:r>
-        <w:t>.</w:t>
+        <w:t xml:space="preserve"> 3.2.</w:t>
       </w:r>
       <w:r>
         <w:rPr>
@@ -9396,7 +9427,6 @@
         </w:rPr>
         <w:t>m</w:t>
       </w:r>
-      <w:proofErr w:type="gramEnd"/>
       <w:r>
         <w:t xml:space="preserve"> Mode </w:t>
       </w:r>
@@ -9419,11 +9449,7 @@
         <w:ind w:left="420" w:right="-360"/>
       </w:pPr>
       <w:r>
-        <w:t xml:space="preserve">   3.2</w:t>
-      </w:r>
-      <w:proofErr w:type="gramStart"/>
-      <w:r>
-        <w:t>.</w:t>
+        <w:t xml:space="preserve">   3.2.</w:t>
       </w:r>
       <w:r>
         <w:rPr>
@@ -9432,11 +9458,7 @@
         <w:t>m</w:t>
       </w:r>
       <w:r>
-        <w:t>.1</w:t>
-      </w:r>
-      <w:proofErr w:type="gramEnd"/>
-      <w:r>
-        <w:t xml:space="preserve"> Functional requirement </w:t>
+        <w:t xml:space="preserve">.1 Functional requirement </w:t>
       </w:r>
       <w:r>
         <w:rPr>
@@ -9477,11 +9499,11 @@
       </w:pPr>
       <w:r>
         <w:tab/>
-        <w:t xml:space="preserve">    3.2</w:t>
+        <w:t xml:space="preserve">    </w:t>
       </w:r>
       <w:proofErr w:type="gramStart"/>
       <w:r>
-        <w:t>.</w:t>
+        <w:t>3.2.</w:t>
       </w:r>
       <w:r>
         <w:rPr>
@@ -9489,9 +9511,12 @@
         </w:rPr>
         <w:t>m.n</w:t>
       </w:r>
+      <w:r>
+        <w:t xml:space="preserve">  Functional</w:t>
+      </w:r>
       <w:proofErr w:type="gramEnd"/>
       <w:r>
-        <w:t xml:space="preserve">  Functional requirement </w:t>
+        <w:t xml:space="preserve"> requirement </w:t>
       </w:r>
       <w:proofErr w:type="spellStart"/>
       <w:r>
@@ -9919,11 +9944,7 @@
         <w:ind w:right="-360"/>
       </w:pPr>
       <w:r>
-        <w:t xml:space="preserve">             3.1.1.2</w:t>
-      </w:r>
-      <w:proofErr w:type="gramStart"/>
-      <w:r>
-        <w:t>.</w:t>
+        <w:t xml:space="preserve">             3.1.1.2.</w:t>
       </w:r>
       <w:r>
         <w:rPr>
@@ -9931,7 +9952,6 @@
         </w:rPr>
         <w:t>n</w:t>
       </w:r>
-      <w:proofErr w:type="gramEnd"/>
       <w:r>
         <w:t xml:space="preserve"> Functional requirement </w:t>
       </w:r>
@@ -10002,11 +10022,7 @@
         <w:ind w:right="-360"/>
       </w:pPr>
       <w:r>
-        <w:t xml:space="preserve">      3.1</w:t>
-      </w:r>
-      <w:proofErr w:type="gramStart"/>
-      <w:r>
-        <w:t>.</w:t>
+        <w:t xml:space="preserve">      3.1.</w:t>
       </w:r>
       <w:r>
         <w:rPr>
@@ -10014,7 +10030,6 @@
         </w:rPr>
         <w:t>m</w:t>
       </w:r>
-      <w:proofErr w:type="gramEnd"/>
       <w:r>
         <w:t xml:space="preserve"> Mode </w:t>
       </w:r>
@@ -10455,11 +10470,11 @@
       </w:pPr>
       <w:r>
         <w:tab/>
-        <w:t xml:space="preserve">    3.2.1</w:t>
+        <w:t xml:space="preserve">    </w:t>
       </w:r>
       <w:proofErr w:type="gramStart"/>
       <w:r>
-        <w:t>.</w:t>
+        <w:t>3.2.1.</w:t>
       </w:r>
       <w:r>
         <w:rPr>
@@ -10467,9 +10482,12 @@
         </w:rPr>
         <w:t>n</w:t>
       </w:r>
+      <w:r>
+        <w:t xml:space="preserve">  Functional</w:t>
+      </w:r>
       <w:proofErr w:type="gramEnd"/>
       <w:r>
-        <w:t xml:space="preserve">  Functional requirement 1.</w:t>
+        <w:t xml:space="preserve"> requirement 1.</w:t>
       </w:r>
       <w:r>
         <w:rPr>
@@ -10537,11 +10555,7 @@
       </w:pPr>
       <w:r>
         <w:tab/>
-        <w:t xml:space="preserve"> 3.2</w:t>
-      </w:r>
-      <w:proofErr w:type="gramStart"/>
-      <w:r>
-        <w:t>.</w:t>
+        <w:t xml:space="preserve"> 3.2.</w:t>
       </w:r>
       <w:r>
         <w:rPr>
@@ -10549,7 +10563,6 @@
         </w:rPr>
         <w:t>m</w:t>
       </w:r>
-      <w:proofErr w:type="gramEnd"/>
       <w:r>
         <w:t xml:space="preserve"> User class </w:t>
       </w:r>
@@ -10572,11 +10585,7 @@
         <w:ind w:left="420" w:right="-360"/>
       </w:pPr>
       <w:r>
-        <w:t xml:space="preserve">   3.2</w:t>
-      </w:r>
-      <w:proofErr w:type="gramStart"/>
-      <w:r>
-        <w:t>.</w:t>
+        <w:t xml:space="preserve">   3.2.</w:t>
       </w:r>
       <w:r>
         <w:rPr>
@@ -10585,11 +10594,7 @@
         <w:t>m</w:t>
       </w:r>
       <w:r>
-        <w:t>.1</w:t>
-      </w:r>
-      <w:proofErr w:type="gramEnd"/>
-      <w:r>
-        <w:t xml:space="preserve"> Functional requirement </w:t>
+        <w:t xml:space="preserve">.1 Functional requirement </w:t>
       </w:r>
       <w:r>
         <w:rPr>
@@ -10633,11 +10638,11 @@
       </w:pPr>
       <w:r>
         <w:tab/>
-        <w:t xml:space="preserve">    3.2</w:t>
+        <w:t xml:space="preserve">    </w:t>
       </w:r>
       <w:proofErr w:type="gramStart"/>
       <w:r>
-        <w:t>.</w:t>
+        <w:t>3.2.</w:t>
       </w:r>
       <w:r>
         <w:rPr>
@@ -10645,9 +10650,12 @@
         </w:rPr>
         <w:t>m.n</w:t>
       </w:r>
+      <w:r>
+        <w:t xml:space="preserve">  Functional</w:t>
+      </w:r>
       <w:proofErr w:type="gramEnd"/>
       <w:r>
-        <w:t xml:space="preserve">  Functional requirement </w:t>
+        <w:t xml:space="preserve"> requirement </w:t>
       </w:r>
       <w:proofErr w:type="spellStart"/>
       <w:r>
@@ -11067,11 +11075,11 @@
         <w:ind w:right="-360"/>
       </w:pPr>
       <w:r>
-        <w:t xml:space="preserve">             3.2.1.1</w:t>
+        <w:t xml:space="preserve">             </w:t>
       </w:r>
       <w:proofErr w:type="gramStart"/>
       <w:r>
-        <w:t>.</w:t>
+        <w:t>3.2.1.1.</w:t>
       </w:r>
       <w:r>
         <w:rPr>
@@ -11079,9 +11087,12 @@
         </w:rPr>
         <w:t>n</w:t>
       </w:r>
+      <w:r>
+        <w:t xml:space="preserve">  Attribute</w:t>
+      </w:r>
       <w:proofErr w:type="gramEnd"/>
       <w:r>
-        <w:t xml:space="preserve">  Attribute </w:t>
+        <w:t xml:space="preserve"> </w:t>
       </w:r>
       <w:r>
         <w:rPr>
@@ -11171,11 +11182,11 @@
         <w:ind w:right="-360"/>
       </w:pPr>
       <w:r>
-        <w:t xml:space="preserve">             3.2.1.2</w:t>
+        <w:t xml:space="preserve">             </w:t>
       </w:r>
       <w:proofErr w:type="gramStart"/>
       <w:r>
-        <w:t>.</w:t>
+        <w:t>3.2.1.2.</w:t>
       </w:r>
       <w:r>
         <w:rPr>
@@ -11183,9 +11194,12 @@
         </w:rPr>
         <w:t>m</w:t>
       </w:r>
+      <w:r>
+        <w:t xml:space="preserve">  Functional</w:t>
+      </w:r>
       <w:proofErr w:type="gramEnd"/>
       <w:r>
-        <w:t xml:space="preserve">  Functional requirement 1.</w:t>
+        <w:t xml:space="preserve"> requirement 1.</w:t>
       </w:r>
       <w:r>
         <w:rPr>
@@ -11267,24 +11281,13 @@
         <w:ind w:right="-360"/>
       </w:pPr>
       <w:r>
-        <w:t xml:space="preserve">         3.2</w:t>
-      </w:r>
-      <w:proofErr w:type="gramStart"/>
-      <w:r>
-        <w:t>.</w:t>
+        <w:t xml:space="preserve">         3.2.</w:t>
       </w:r>
       <w:r>
         <w:rPr>
           <w:i/>
         </w:rPr>
-        <w:t>p</w:t>
-      </w:r>
-      <w:proofErr w:type="gramEnd"/>
-      <w:r>
-        <w:rPr>
-          <w:i/>
-        </w:rPr>
-        <w:t xml:space="preserve"> </w:t>
+        <w:t xml:space="preserve">p </w:t>
       </w:r>
       <w:r>
         <w:t xml:space="preserve">Class/Object </w:t>
@@ -11795,11 +11798,11 @@
         <w:ind w:right="-360"/>
       </w:pPr>
       <w:r>
-        <w:t xml:space="preserve">                   3.2.1.3</w:t>
+        <w:t xml:space="preserve">                   </w:t>
       </w:r>
       <w:proofErr w:type="gramStart"/>
       <w:r>
-        <w:t>.</w:t>
+        <w:t>3.2.1.3.</w:t>
       </w:r>
       <w:r>
         <w:rPr>
@@ -11807,9 +11810,12 @@
         </w:rPr>
         <w:t>n</w:t>
       </w:r>
+      <w:r>
+        <w:t xml:space="preserve">  Functional</w:t>
+      </w:r>
       <w:proofErr w:type="gramEnd"/>
       <w:r>
-        <w:t xml:space="preserve">  Functional requirement </w:t>
+        <w:t xml:space="preserve"> requirement </w:t>
       </w:r>
       <w:r>
         <w:rPr>
@@ -11873,11 +11879,7 @@
       </w:pPr>
       <w:r>
         <w:tab/>
-        <w:t xml:space="preserve"> 3.2</w:t>
-      </w:r>
-      <w:proofErr w:type="gramStart"/>
-      <w:r>
-        <w:t>.</w:t>
+        <w:t xml:space="preserve"> 3.2.</w:t>
       </w:r>
       <w:r>
         <w:rPr>
@@ -11885,7 +11887,6 @@
         </w:rPr>
         <w:t>m</w:t>
       </w:r>
-      <w:proofErr w:type="gramEnd"/>
       <w:r>
         <w:t xml:space="preserve"> System Feature </w:t>
       </w:r>
@@ -12356,11 +12357,11 @@
         <w:ind w:right="-360"/>
       </w:pPr>
       <w:r>
-        <w:t xml:space="preserve">           3.2.1</w:t>
+        <w:t xml:space="preserve">           </w:t>
       </w:r>
       <w:proofErr w:type="gramStart"/>
       <w:r>
-        <w:t>.</w:t>
+        <w:t>3.2.1.</w:t>
       </w:r>
       <w:r>
         <w:rPr>
@@ -12368,9 +12369,12 @@
         </w:rPr>
         <w:t>n</w:t>
       </w:r>
+      <w:r>
+        <w:t xml:space="preserve">  Functional</w:t>
+      </w:r>
       <w:proofErr w:type="gramEnd"/>
       <w:r>
-        <w:t xml:space="preserve">  Functional requirement 1.</w:t>
+        <w:t xml:space="preserve"> requirement 1.</w:t>
       </w:r>
       <w:r>
         <w:rPr>
@@ -12421,11 +12425,11 @@
         <w:ind w:right="-360"/>
       </w:pPr>
       <w:r>
-        <w:t xml:space="preserve">        3.2</w:t>
+        <w:t xml:space="preserve">        </w:t>
       </w:r>
       <w:proofErr w:type="gramStart"/>
       <w:r>
-        <w:t>.</w:t>
+        <w:t>3.2.</w:t>
       </w:r>
       <w:r>
         <w:rPr>
@@ -12433,9 +12437,12 @@
         </w:rPr>
         <w:t>m</w:t>
       </w:r>
+      <w:r>
+        <w:t xml:space="preserve">  Stimulus</w:t>
+      </w:r>
       <w:proofErr w:type="gramEnd"/>
       <w:r>
-        <w:t xml:space="preserve">  Stimulus </w:t>
+        <w:t xml:space="preserve"> </w:t>
       </w:r>
       <w:r>
         <w:rPr>
@@ -12446,11 +12453,11 @@
     </w:p>
     <w:p>
       <w:r>
-        <w:t xml:space="preserve">           3.2</w:t>
+        <w:t xml:space="preserve">           </w:t>
       </w:r>
       <w:proofErr w:type="gramStart"/>
       <w:r>
-        <w:t>.</w:t>
+        <w:t>3.2.</w:t>
       </w:r>
       <w:r>
         <w:rPr>
@@ -12459,64 +12466,67 @@
         <w:t>m</w:t>
       </w:r>
       <w:r>
+        <w:t>.1  Functional</w:t>
+      </w:r>
+      <w:proofErr w:type="gramEnd"/>
+      <w:r>
+        <w:t xml:space="preserve"> requirement </w:t>
+      </w:r>
+      <w:r>
+        <w:rPr>
+          <w:i/>
+        </w:rPr>
+        <w:t>m</w:t>
+      </w:r>
+      <w:r>
         <w:t>.1</w:t>
       </w:r>
+    </w:p>
+    <w:p>
+      <w:pPr>
+        <w:tabs>
+          <w:tab w:val="left" w:pos="360"/>
+          <w:tab w:val="left" w:pos="1080"/>
+          <w:tab w:val="left" w:pos="1260"/>
+          <w:tab w:val="left" w:pos="1440"/>
+          <w:tab w:val="left" w:pos="3240"/>
+        </w:tabs>
+        <w:ind w:right="-360"/>
+      </w:pPr>
+      <w:r>
+        <w:t xml:space="preserve">           .....</w:t>
+      </w:r>
+    </w:p>
+    <w:p>
+      <w:pPr>
+        <w:tabs>
+          <w:tab w:val="left" w:pos="360"/>
+          <w:tab w:val="left" w:pos="1080"/>
+          <w:tab w:val="left" w:pos="1260"/>
+          <w:tab w:val="left" w:pos="1440"/>
+          <w:tab w:val="left" w:pos="3240"/>
+        </w:tabs>
+        <w:ind w:right="-360"/>
+      </w:pPr>
+      <w:r>
+        <w:t xml:space="preserve">           </w:t>
+      </w:r>
+      <w:proofErr w:type="gramStart"/>
+      <w:r>
+        <w:t>3.2.</w:t>
+      </w:r>
+      <w:r>
+        <w:rPr>
+          <w:i/>
+        </w:rPr>
+        <w:t>m.n</w:t>
+      </w:r>
+      <w:r>
+        <w:t xml:space="preserve">  Functional</w:t>
+      </w:r>
       <w:proofErr w:type="gramEnd"/>
       <w:r>
-        <w:t xml:space="preserve">  Functional requirement </w:t>
-      </w:r>
-      <w:r>
-        <w:rPr>
-          <w:i/>
-        </w:rPr>
-        <w:t>m</w:t>
-      </w:r>
-      <w:r>
-        <w:t>.1</w:t>
-      </w:r>
-    </w:p>
-    <w:p>
-      <w:pPr>
-        <w:tabs>
-          <w:tab w:val="left" w:pos="360"/>
-          <w:tab w:val="left" w:pos="1080"/>
-          <w:tab w:val="left" w:pos="1260"/>
-          <w:tab w:val="left" w:pos="1440"/>
-          <w:tab w:val="left" w:pos="3240"/>
-        </w:tabs>
-        <w:ind w:right="-360"/>
-      </w:pPr>
-      <w:r>
-        <w:t xml:space="preserve">           .....</w:t>
-      </w:r>
-    </w:p>
-    <w:p>
-      <w:pPr>
-        <w:tabs>
-          <w:tab w:val="left" w:pos="360"/>
-          <w:tab w:val="left" w:pos="1080"/>
-          <w:tab w:val="left" w:pos="1260"/>
-          <w:tab w:val="left" w:pos="1440"/>
-          <w:tab w:val="left" w:pos="3240"/>
-        </w:tabs>
-        <w:ind w:right="-360"/>
-      </w:pPr>
-      <w:r>
-        <w:t xml:space="preserve">           3.2</w:t>
-      </w:r>
-      <w:proofErr w:type="gramStart"/>
-      <w:r>
-        <w:t>.</w:t>
-      </w:r>
-      <w:r>
-        <w:rPr>
-          <w:i/>
-        </w:rPr>
-        <w:t>m.n</w:t>
-      </w:r>
-      <w:proofErr w:type="gramEnd"/>
-      <w:r>
-        <w:t xml:space="preserve">  Functional requirement </w:t>
+        <w:t xml:space="preserve"> requirement </w:t>
       </w:r>
       <w:proofErr w:type="spellStart"/>
       <w:r>
@@ -12898,11 +12908,11 @@
         <w:ind w:right="-360"/>
       </w:pPr>
       <w:r>
-        <w:t xml:space="preserve">           3.2.1</w:t>
+        <w:t xml:space="preserve">           </w:t>
       </w:r>
       <w:proofErr w:type="gramStart"/>
       <w:r>
-        <w:t>.</w:t>
+        <w:t>3.2.1.</w:t>
       </w:r>
       <w:r>
         <w:rPr>
@@ -12910,9 +12920,12 @@
         </w:rPr>
         <w:t>n</w:t>
       </w:r>
+      <w:r>
+        <w:t xml:space="preserve">  Functional</w:t>
+      </w:r>
       <w:proofErr w:type="gramEnd"/>
       <w:r>
-        <w:t xml:space="preserve">  Functional requirement 1.</w:t>
+        <w:t xml:space="preserve"> requirement 1.</w:t>
       </w:r>
       <w:r>
         <w:rPr>
@@ -12963,11 +12976,11 @@
         <w:ind w:right="-360"/>
       </w:pPr>
       <w:r>
-        <w:t xml:space="preserve">       3.2</w:t>
+        <w:t xml:space="preserve">       </w:t>
       </w:r>
       <w:proofErr w:type="gramStart"/>
       <w:r>
-        <w:t>.</w:t>
+        <w:t>3.2.</w:t>
       </w:r>
       <w:r>
         <w:rPr>
@@ -12975,9 +12988,12 @@
         </w:rPr>
         <w:t>m</w:t>
       </w:r>
+      <w:r>
+        <w:t xml:space="preserve">  Response</w:t>
+      </w:r>
       <w:proofErr w:type="gramEnd"/>
       <w:r>
-        <w:t xml:space="preserve">  Response </w:t>
+        <w:t xml:space="preserve"> </w:t>
       </w:r>
       <w:r>
         <w:rPr>
@@ -12988,11 +13004,11 @@
     </w:p>
     <w:p>
       <w:r>
-        <w:t xml:space="preserve">           3.2</w:t>
+        <w:t xml:space="preserve">           </w:t>
       </w:r>
       <w:proofErr w:type="gramStart"/>
       <w:r>
-        <w:t>.</w:t>
+        <w:t>3.2.</w:t>
       </w:r>
       <w:r>
         <w:rPr>
@@ -13001,64 +13017,67 @@
         <w:t>m</w:t>
       </w:r>
       <w:r>
+        <w:t>.1  Functional</w:t>
+      </w:r>
+      <w:proofErr w:type="gramEnd"/>
+      <w:r>
+        <w:t xml:space="preserve"> requirement </w:t>
+      </w:r>
+      <w:r>
+        <w:rPr>
+          <w:i/>
+        </w:rPr>
+        <w:t>m</w:t>
+      </w:r>
+      <w:r>
         <w:t>.1</w:t>
       </w:r>
+    </w:p>
+    <w:p>
+      <w:pPr>
+        <w:tabs>
+          <w:tab w:val="left" w:pos="360"/>
+          <w:tab w:val="left" w:pos="1080"/>
+          <w:tab w:val="left" w:pos="1260"/>
+          <w:tab w:val="left" w:pos="1440"/>
+          <w:tab w:val="left" w:pos="3240"/>
+        </w:tabs>
+        <w:ind w:right="-360"/>
+      </w:pPr>
+      <w:r>
+        <w:t xml:space="preserve">           .....</w:t>
+      </w:r>
+    </w:p>
+    <w:p>
+      <w:pPr>
+        <w:tabs>
+          <w:tab w:val="left" w:pos="360"/>
+          <w:tab w:val="left" w:pos="1080"/>
+          <w:tab w:val="left" w:pos="1260"/>
+          <w:tab w:val="left" w:pos="1440"/>
+          <w:tab w:val="left" w:pos="3240"/>
+        </w:tabs>
+        <w:ind w:right="-360"/>
+      </w:pPr>
+      <w:r>
+        <w:t xml:space="preserve">           </w:t>
+      </w:r>
+      <w:proofErr w:type="gramStart"/>
+      <w:r>
+        <w:t>3.2.</w:t>
+      </w:r>
+      <w:r>
+        <w:rPr>
+          <w:i/>
+        </w:rPr>
+        <w:t>m.n</w:t>
+      </w:r>
+      <w:r>
+        <w:t xml:space="preserve">  Functional</w:t>
+      </w:r>
       <w:proofErr w:type="gramEnd"/>
       <w:r>
-        <w:t xml:space="preserve">  Functional requirement </w:t>
-      </w:r>
-      <w:r>
-        <w:rPr>
-          <w:i/>
-        </w:rPr>
-        <w:t>m</w:t>
-      </w:r>
-      <w:r>
-        <w:t>.1</w:t>
-      </w:r>
-    </w:p>
-    <w:p>
-      <w:pPr>
-        <w:tabs>
-          <w:tab w:val="left" w:pos="360"/>
-          <w:tab w:val="left" w:pos="1080"/>
-          <w:tab w:val="left" w:pos="1260"/>
-          <w:tab w:val="left" w:pos="1440"/>
-          <w:tab w:val="left" w:pos="3240"/>
-        </w:tabs>
-        <w:ind w:right="-360"/>
-      </w:pPr>
-      <w:r>
-        <w:t xml:space="preserve">           .....</w:t>
-      </w:r>
-    </w:p>
-    <w:p>
-      <w:pPr>
-        <w:tabs>
-          <w:tab w:val="left" w:pos="360"/>
-          <w:tab w:val="left" w:pos="1080"/>
-          <w:tab w:val="left" w:pos="1260"/>
-          <w:tab w:val="left" w:pos="1440"/>
-          <w:tab w:val="left" w:pos="3240"/>
-        </w:tabs>
-        <w:ind w:right="-360"/>
-      </w:pPr>
-      <w:r>
-        <w:t xml:space="preserve">           3.2</w:t>
-      </w:r>
-      <w:proofErr w:type="gramStart"/>
-      <w:r>
-        <w:t>.</w:t>
-      </w:r>
-      <w:r>
-        <w:rPr>
-          <w:i/>
-        </w:rPr>
-        <w:t>m.n</w:t>
-      </w:r>
-      <w:proofErr w:type="gramEnd"/>
-      <w:r>
-        <w:t xml:space="preserve">  Functional requirement </w:t>
+        <w:t xml:space="preserve"> requirement </w:t>
       </w:r>
       <w:proofErr w:type="spellStart"/>
       <w:r>
@@ -13544,11 +13563,7 @@
         <w:ind w:left="270"/>
       </w:pPr>
       <w:r>
-        <w:t xml:space="preserve"> 3.2.1</w:t>
-      </w:r>
-      <w:proofErr w:type="gramStart"/>
-      <w:r>
-        <w:t>.</w:t>
+        <w:t xml:space="preserve"> 3.2.1.</w:t>
       </w:r>
       <w:r>
         <w:rPr>
@@ -13556,7 +13571,6 @@
         </w:rPr>
         <w:t>n</w:t>
       </w:r>
-      <w:proofErr w:type="gramEnd"/>
       <w:r>
         <w:t xml:space="preserve"> Data flow diagram </w:t>
       </w:r>
@@ -13575,11 +13589,7 @@
         <w:ind w:left="540"/>
       </w:pPr>
       <w:r>
-        <w:t>3.2.1</w:t>
-      </w:r>
-      <w:proofErr w:type="gramStart"/>
-      <w:r>
-        <w:t>.</w:t>
+        <w:t>3.2.1.</w:t>
       </w:r>
       <w:r>
         <w:rPr>
@@ -13588,11 +13598,7 @@
         <w:t>n</w:t>
       </w:r>
       <w:r>
-        <w:t>.1</w:t>
-      </w:r>
-      <w:proofErr w:type="gramEnd"/>
-      <w:r>
-        <w:t xml:space="preserve"> Data entities</w:t>
+        <w:t>.1 Data entities</w:t>
       </w:r>
     </w:p>
     <w:p>
@@ -13603,11 +13609,7 @@
         <w:ind w:left="540"/>
       </w:pPr>
       <w:r>
-        <w:t>3.2.1</w:t>
-      </w:r>
-      <w:proofErr w:type="gramStart"/>
-      <w:r>
-        <w:t>.</w:t>
+        <w:t>3.2.1.</w:t>
       </w:r>
       <w:r>
         <w:rPr>
@@ -13616,11 +13618,7 @@
         <w:t>n</w:t>
       </w:r>
       <w:r>
-        <w:t>.2</w:t>
-      </w:r>
-      <w:proofErr w:type="gramEnd"/>
-      <w:r>
-        <w:t xml:space="preserve"> Pertinent processes</w:t>
+        <w:t>.2 Pertinent processes</w:t>
       </w:r>
     </w:p>
     <w:p>
@@ -13631,11 +13629,7 @@
         <w:ind w:left="540"/>
       </w:pPr>
       <w:r>
-        <w:t>3.2.1</w:t>
-      </w:r>
-      <w:proofErr w:type="gramStart"/>
-      <w:r>
-        <w:t>.</w:t>
+        <w:t>3.2.1.</w:t>
       </w:r>
       <w:r>
         <w:rPr>
@@ -13644,11 +13638,7 @@
         <w:t>n</w:t>
       </w:r>
       <w:r>
-        <w:t>.3</w:t>
-      </w:r>
-      <w:proofErr w:type="gramEnd"/>
-      <w:r>
-        <w:t xml:space="preserve"> Topology</w:t>
+        <w:t>.3 Topology</w:t>
       </w:r>
     </w:p>
     <w:p>
@@ -13826,11 +13816,7 @@
         </w:rPr>
       </w:pPr>
       <w:r>
-        <w:t xml:space="preserve">     3.2.2</w:t>
-      </w:r>
-      <w:proofErr w:type="gramStart"/>
-      <w:r>
-        <w:t>.</w:t>
+        <w:t xml:space="preserve">     3.2.2.</w:t>
       </w:r>
       <w:r>
         <w:rPr>
@@ -13838,7 +13824,6 @@
         </w:rPr>
         <w:t>m</w:t>
       </w:r>
-      <w:proofErr w:type="gramEnd"/>
       <w:r>
         <w:t xml:space="preserve"> Process </w:t>
       </w:r>
@@ -13860,11 +13845,7 @@
         <w:ind w:left="270" w:right="-360"/>
       </w:pPr>
       <w:r>
-        <w:t xml:space="preserve">        3.2.2</w:t>
-      </w:r>
-      <w:proofErr w:type="gramStart"/>
-      <w:r>
-        <w:t>.</w:t>
+        <w:t xml:space="preserve">        3.2.2.</w:t>
       </w:r>
       <w:r>
         <w:rPr>
@@ -13873,11 +13854,7 @@
         <w:t>m</w:t>
       </w:r>
       <w:r>
-        <w:t>.1</w:t>
-      </w:r>
-      <w:proofErr w:type="gramEnd"/>
-      <w:r>
-        <w:t xml:space="preserve"> Input data entities</w:t>
+        <w:t>.1 Input data entities</w:t>
       </w:r>
     </w:p>
     <w:p>
@@ -13891,11 +13868,7 @@
         <w:ind w:left="270" w:right="-360"/>
       </w:pPr>
       <w:r>
-        <w:t xml:space="preserve">        3.2.2</w:t>
-      </w:r>
-      <w:proofErr w:type="gramStart"/>
-      <w:r>
-        <w:t>.</w:t>
+        <w:t xml:space="preserve">        3.2.2.</w:t>
       </w:r>
       <w:r>
         <w:rPr>
@@ -13904,30 +13877,22 @@
         <w:t>m</w:t>
       </w:r>
       <w:r>
-        <w:t>.2</w:t>
-      </w:r>
-      <w:proofErr w:type="gramEnd"/>
-      <w:r>
-        <w:t xml:space="preserve"> Algorithm or formula of process</w:t>
-      </w:r>
-    </w:p>
-    <w:p>
-      <w:pPr>
-        <w:tabs>
-          <w:tab w:val="left" w:pos="360"/>
-          <w:tab w:val="left" w:pos="1080"/>
-          <w:tab w:val="left" w:pos="1260"/>
-          <w:tab w:val="left" w:pos="1440"/>
-          <w:tab w:val="left" w:pos="3240"/>
-        </w:tabs>
-        <w:ind w:right="-360"/>
-      </w:pPr>
-      <w:r>
-        <w:t xml:space="preserve">             3.2.2</w:t>
-      </w:r>
-      <w:proofErr w:type="gramStart"/>
-      <w:r>
-        <w:t>.</w:t>
+        <w:t>.2 Algorithm or formula of process</w:t>
+      </w:r>
+    </w:p>
+    <w:p>
+      <w:pPr>
+        <w:tabs>
+          <w:tab w:val="left" w:pos="360"/>
+          <w:tab w:val="left" w:pos="1080"/>
+          <w:tab w:val="left" w:pos="1260"/>
+          <w:tab w:val="left" w:pos="1440"/>
+          <w:tab w:val="left" w:pos="3240"/>
+        </w:tabs>
+        <w:ind w:right="-360"/>
+      </w:pPr>
+      <w:r>
+        <w:t xml:space="preserve">             3.2.2.</w:t>
       </w:r>
       <w:r>
         <w:rPr>
@@ -13936,11 +13901,7 @@
         <w:t>m</w:t>
       </w:r>
       <w:r>
-        <w:t>.3</w:t>
-      </w:r>
-      <w:proofErr w:type="gramEnd"/>
-      <w:r>
-        <w:t xml:space="preserve"> Affected data entities</w:t>
+        <w:t>.3 Affected data entities</w:t>
       </w:r>
     </w:p>
     <w:p>
@@ -14077,555 +14038,518 @@
         <w:ind w:right="-360"/>
       </w:pPr>
       <w:r>
-        <w:t xml:space="preserve">         3.2.3</w:t>
+        <w:t xml:space="preserve">         3.2.3.</w:t>
+      </w:r>
+      <w:r>
+        <w:rPr>
+          <w:i/>
+        </w:rPr>
+        <w:t>p</w:t>
+      </w:r>
+      <w:r>
+        <w:t xml:space="preserve"> Construct </w:t>
+      </w:r>
+      <w:r>
+        <w:rPr>
+          <w:i/>
+        </w:rPr>
+        <w:t>p</w:t>
+      </w:r>
+    </w:p>
+    <w:p>
+      <w:pPr>
+        <w:tabs>
+          <w:tab w:val="left" w:pos="360"/>
+          <w:tab w:val="left" w:pos="1080"/>
+          <w:tab w:val="left" w:pos="1260"/>
+          <w:tab w:val="left" w:pos="1440"/>
+          <w:tab w:val="left" w:pos="3240"/>
+        </w:tabs>
+        <w:ind w:right="-360"/>
+      </w:pPr>
+      <w:r>
+        <w:t xml:space="preserve">             3.2.3.</w:t>
+      </w:r>
+      <w:r>
+        <w:rPr>
+          <w:i/>
+        </w:rPr>
+        <w:t>p</w:t>
+      </w:r>
+      <w:r>
+        <w:t>.1 Record type</w:t>
+      </w:r>
+    </w:p>
+    <w:p>
+      <w:pPr>
+        <w:tabs>
+          <w:tab w:val="left" w:pos="360"/>
+          <w:tab w:val="left" w:pos="1080"/>
+          <w:tab w:val="left" w:pos="1260"/>
+          <w:tab w:val="left" w:pos="1440"/>
+          <w:tab w:val="left" w:pos="3240"/>
+        </w:tabs>
+        <w:ind w:right="-360"/>
+      </w:pPr>
+      <w:r>
+        <w:t xml:space="preserve">             3.2.3.</w:t>
+      </w:r>
+      <w:r>
+        <w:rPr>
+          <w:i/>
+        </w:rPr>
+        <w:t>p</w:t>
+      </w:r>
+      <w:r>
+        <w:t>.2 Constituent fields</w:t>
+      </w:r>
+    </w:p>
+    <w:p>
+      <w:pPr>
+        <w:tabs>
+          <w:tab w:val="left" w:pos="360"/>
+          <w:tab w:val="left" w:pos="1080"/>
+          <w:tab w:val="left" w:pos="1260"/>
+          <w:tab w:val="left" w:pos="1440"/>
+          <w:tab w:val="left" w:pos="3240"/>
+        </w:tabs>
+        <w:ind w:right="-360"/>
+      </w:pPr>
+      <w:r>
+        <w:t xml:space="preserve">      3.2.4 Data dictionary</w:t>
+      </w:r>
+    </w:p>
+    <w:p>
+      <w:pPr>
+        <w:tabs>
+          <w:tab w:val="left" w:pos="360"/>
+          <w:tab w:val="left" w:pos="1080"/>
+          <w:tab w:val="left" w:pos="1260"/>
+          <w:tab w:val="left" w:pos="1440"/>
+          <w:tab w:val="left" w:pos="3240"/>
+        </w:tabs>
+        <w:ind w:right="-360"/>
+      </w:pPr>
+      <w:r>
+        <w:t xml:space="preserve">         </w:t>
       </w:r>
       <w:proofErr w:type="gramStart"/>
       <w:r>
-        <w:t>.</w:t>
+        <w:t>3.2.4.1  Data</w:t>
+      </w:r>
+      <w:proofErr w:type="gramEnd"/>
+      <w:r>
+        <w:t xml:space="preserve"> element 1</w:t>
+      </w:r>
+    </w:p>
+    <w:p>
+      <w:pPr>
+        <w:tabs>
+          <w:tab w:val="left" w:pos="360"/>
+          <w:tab w:val="left" w:pos="1080"/>
+          <w:tab w:val="left" w:pos="1260"/>
+          <w:tab w:val="left" w:pos="1440"/>
+          <w:tab w:val="left" w:pos="3240"/>
+        </w:tabs>
+        <w:ind w:right="-360"/>
+      </w:pPr>
+      <w:r>
+        <w:t xml:space="preserve">             3.2.4.1.1 Name</w:t>
+      </w:r>
+    </w:p>
+    <w:p>
+      <w:pPr>
+        <w:tabs>
+          <w:tab w:val="left" w:pos="360"/>
+          <w:tab w:val="left" w:pos="1080"/>
+          <w:tab w:val="left" w:pos="1260"/>
+          <w:tab w:val="left" w:pos="1440"/>
+          <w:tab w:val="left" w:pos="3240"/>
+        </w:tabs>
+        <w:ind w:right="-360"/>
+      </w:pPr>
+      <w:r>
+        <w:t xml:space="preserve">             3.2.4.1.2 Representation  </w:t>
+      </w:r>
+    </w:p>
+    <w:p>
+      <w:pPr>
+        <w:tabs>
+          <w:tab w:val="left" w:pos="360"/>
+          <w:tab w:val="left" w:pos="1080"/>
+          <w:tab w:val="left" w:pos="1260"/>
+          <w:tab w:val="left" w:pos="1440"/>
+          <w:tab w:val="left" w:pos="3240"/>
+        </w:tabs>
+        <w:ind w:right="-360"/>
+      </w:pPr>
+      <w:r>
+        <w:t xml:space="preserve">             </w:t>
+      </w:r>
+      <w:proofErr w:type="gramStart"/>
+      <w:r>
+        <w:t>3.2.4.1.3  Units</w:t>
+      </w:r>
+      <w:proofErr w:type="gramEnd"/>
+      <w:r>
+        <w:t>/Format</w:t>
+      </w:r>
+    </w:p>
+    <w:p>
+      <w:pPr>
+        <w:tabs>
+          <w:tab w:val="left" w:pos="360"/>
+          <w:tab w:val="left" w:pos="1080"/>
+          <w:tab w:val="left" w:pos="1260"/>
+          <w:tab w:val="left" w:pos="1440"/>
+          <w:tab w:val="left" w:pos="3240"/>
+        </w:tabs>
+        <w:ind w:right="-360"/>
+      </w:pPr>
+      <w:r>
+        <w:t xml:space="preserve">             </w:t>
+      </w:r>
+      <w:proofErr w:type="gramStart"/>
+      <w:r>
+        <w:t>3.2.4.1.4  Precision</w:t>
+      </w:r>
+      <w:proofErr w:type="gramEnd"/>
+      <w:r>
+        <w:t>/Accuracy</w:t>
+      </w:r>
+    </w:p>
+    <w:p>
+      <w:pPr>
+        <w:tabs>
+          <w:tab w:val="left" w:pos="360"/>
+          <w:tab w:val="left" w:pos="1080"/>
+          <w:tab w:val="left" w:pos="1260"/>
+          <w:tab w:val="left" w:pos="1440"/>
+          <w:tab w:val="left" w:pos="3240"/>
+        </w:tabs>
+        <w:ind w:right="-360"/>
+      </w:pPr>
+      <w:r>
+        <w:t xml:space="preserve">             </w:t>
+      </w:r>
+      <w:proofErr w:type="gramStart"/>
+      <w:r>
+        <w:t>3.2.4.1.5  Range</w:t>
+      </w:r>
+      <w:proofErr w:type="gramEnd"/>
+    </w:p>
+    <w:p>
+      <w:pPr>
+        <w:tabs>
+          <w:tab w:val="left" w:pos="360"/>
+          <w:tab w:val="left" w:pos="1080"/>
+          <w:tab w:val="left" w:pos="1260"/>
+          <w:tab w:val="left" w:pos="1440"/>
+          <w:tab w:val="left" w:pos="3240"/>
+        </w:tabs>
+        <w:ind w:right="-360"/>
+      </w:pPr>
+      <w:r>
+        <w:t xml:space="preserve">        </w:t>
+      </w:r>
+      <w:proofErr w:type="gramStart"/>
+      <w:r>
+        <w:t>3.2.4.2  Data</w:t>
+      </w:r>
+      <w:proofErr w:type="gramEnd"/>
+      <w:r>
+        <w:t xml:space="preserve"> element 2</w:t>
+      </w:r>
+    </w:p>
+    <w:p>
+      <w:pPr>
+        <w:tabs>
+          <w:tab w:val="left" w:pos="360"/>
+          <w:tab w:val="left" w:pos="1080"/>
+          <w:tab w:val="left" w:pos="1260"/>
+          <w:tab w:val="left" w:pos="1440"/>
+          <w:tab w:val="left" w:pos="3240"/>
+        </w:tabs>
+        <w:ind w:right="-360"/>
+      </w:pPr>
+      <w:r>
+        <w:t xml:space="preserve">             3.2.4.2.1 Name</w:t>
+      </w:r>
+    </w:p>
+    <w:p>
+      <w:pPr>
+        <w:tabs>
+          <w:tab w:val="left" w:pos="360"/>
+          <w:tab w:val="left" w:pos="1080"/>
+          <w:tab w:val="left" w:pos="1260"/>
+          <w:tab w:val="left" w:pos="1440"/>
+          <w:tab w:val="left" w:pos="3240"/>
+        </w:tabs>
+        <w:ind w:right="-360"/>
+      </w:pPr>
+      <w:r>
+        <w:t xml:space="preserve">             3.2.4.2.2 Representation  </w:t>
+      </w:r>
+    </w:p>
+    <w:p>
+      <w:pPr>
+        <w:tabs>
+          <w:tab w:val="left" w:pos="360"/>
+          <w:tab w:val="left" w:pos="1080"/>
+          <w:tab w:val="left" w:pos="1260"/>
+          <w:tab w:val="left" w:pos="1440"/>
+          <w:tab w:val="left" w:pos="3240"/>
+        </w:tabs>
+        <w:ind w:right="-360"/>
+      </w:pPr>
+      <w:r>
+        <w:t xml:space="preserve">             </w:t>
+      </w:r>
+      <w:proofErr w:type="gramStart"/>
+      <w:r>
+        <w:t>3.2.4.2.3  Units</w:t>
+      </w:r>
+      <w:proofErr w:type="gramEnd"/>
+      <w:r>
+        <w:t>/Format</w:t>
+      </w:r>
+    </w:p>
+    <w:p>
+      <w:pPr>
+        <w:tabs>
+          <w:tab w:val="left" w:pos="360"/>
+          <w:tab w:val="left" w:pos="1080"/>
+          <w:tab w:val="left" w:pos="1260"/>
+          <w:tab w:val="left" w:pos="1440"/>
+          <w:tab w:val="left" w:pos="3240"/>
+        </w:tabs>
+        <w:ind w:right="-360"/>
+      </w:pPr>
+      <w:r>
+        <w:t xml:space="preserve">             </w:t>
+      </w:r>
+      <w:proofErr w:type="gramStart"/>
+      <w:r>
+        <w:t>3.2.4.2.4  Precision</w:t>
+      </w:r>
+      <w:proofErr w:type="gramEnd"/>
+      <w:r>
+        <w:t>/Accuracy</w:t>
+      </w:r>
+    </w:p>
+    <w:p>
+      <w:pPr>
+        <w:tabs>
+          <w:tab w:val="left" w:pos="360"/>
+          <w:tab w:val="left" w:pos="1080"/>
+          <w:tab w:val="left" w:pos="1260"/>
+          <w:tab w:val="left" w:pos="1440"/>
+          <w:tab w:val="left" w:pos="3240"/>
+        </w:tabs>
+        <w:ind w:right="-360"/>
+      </w:pPr>
+      <w:r>
+        <w:t xml:space="preserve">             </w:t>
+      </w:r>
+      <w:proofErr w:type="gramStart"/>
+      <w:r>
+        <w:t>3.2.4.2.5  Range</w:t>
+      </w:r>
+      <w:proofErr w:type="gramEnd"/>
+    </w:p>
+    <w:p>
+      <w:pPr>
+        <w:tabs>
+          <w:tab w:val="left" w:pos="360"/>
+          <w:tab w:val="left" w:pos="1080"/>
+          <w:tab w:val="left" w:pos="1260"/>
+          <w:tab w:val="left" w:pos="1440"/>
+          <w:tab w:val="left" w:pos="3240"/>
+        </w:tabs>
+        <w:ind w:right="-360"/>
+      </w:pPr>
+      <w:r>
+        <w:t xml:space="preserve">             …..</w:t>
+      </w:r>
+    </w:p>
+    <w:p>
+      <w:pPr>
+        <w:tabs>
+          <w:tab w:val="left" w:pos="360"/>
+          <w:tab w:val="left" w:pos="1080"/>
+          <w:tab w:val="left" w:pos="1260"/>
+          <w:tab w:val="left" w:pos="1440"/>
+          <w:tab w:val="left" w:pos="3240"/>
+        </w:tabs>
+        <w:ind w:right="-360"/>
+      </w:pPr>
+      <w:r>
+        <w:t xml:space="preserve">        </w:t>
+      </w:r>
+      <w:proofErr w:type="gramStart"/>
+      <w:r>
+        <w:t>3.2.4.</w:t>
       </w:r>
       <w:r>
         <w:rPr>
           <w:i/>
         </w:rPr>
-        <w:t>p</w:t>
+        <w:t>q</w:t>
+      </w:r>
+      <w:r>
+        <w:t xml:space="preserve">  Data</w:t>
       </w:r>
       <w:proofErr w:type="gramEnd"/>
       <w:r>
-        <w:t xml:space="preserve"> Construct </w:t>
+        <w:t xml:space="preserve"> element </w:t>
       </w:r>
       <w:r>
         <w:rPr>
           <w:i/>
         </w:rPr>
-        <w:t>p</w:t>
-      </w:r>
-    </w:p>
-    <w:p>
-      <w:pPr>
-        <w:tabs>
-          <w:tab w:val="left" w:pos="360"/>
-          <w:tab w:val="left" w:pos="1080"/>
-          <w:tab w:val="left" w:pos="1260"/>
-          <w:tab w:val="left" w:pos="1440"/>
-          <w:tab w:val="left" w:pos="3240"/>
-        </w:tabs>
-        <w:ind w:right="-360"/>
-      </w:pPr>
-      <w:r>
-        <w:t xml:space="preserve">             3.2.3</w:t>
+        <w:t>q</w:t>
+      </w:r>
+    </w:p>
+    <w:p>
+      <w:pPr>
+        <w:tabs>
+          <w:tab w:val="left" w:pos="360"/>
+          <w:tab w:val="left" w:pos="1080"/>
+          <w:tab w:val="left" w:pos="1260"/>
+          <w:tab w:val="left" w:pos="1440"/>
+          <w:tab w:val="left" w:pos="3240"/>
+        </w:tabs>
+        <w:ind w:right="-360"/>
+      </w:pPr>
+      <w:r>
+        <w:t xml:space="preserve">             3.2.4.</w:t>
+      </w:r>
+      <w:r>
+        <w:rPr>
+          <w:i/>
+        </w:rPr>
+        <w:t>q</w:t>
+      </w:r>
+      <w:r>
+        <w:t>.1 Name</w:t>
+      </w:r>
+    </w:p>
+    <w:p>
+      <w:pPr>
+        <w:tabs>
+          <w:tab w:val="left" w:pos="360"/>
+          <w:tab w:val="left" w:pos="1080"/>
+          <w:tab w:val="left" w:pos="1260"/>
+          <w:tab w:val="left" w:pos="1440"/>
+          <w:tab w:val="left" w:pos="3240"/>
+        </w:tabs>
+        <w:ind w:right="-360"/>
+      </w:pPr>
+      <w:r>
+        <w:t xml:space="preserve">             3.2.4.</w:t>
+      </w:r>
+      <w:r>
+        <w:rPr>
+          <w:i/>
+        </w:rPr>
+        <w:t>q</w:t>
+      </w:r>
+      <w:r>
+        <w:t xml:space="preserve">.2 Representation  </w:t>
+      </w:r>
+    </w:p>
+    <w:p>
+      <w:pPr>
+        <w:tabs>
+          <w:tab w:val="left" w:pos="360"/>
+          <w:tab w:val="left" w:pos="1080"/>
+          <w:tab w:val="left" w:pos="1260"/>
+          <w:tab w:val="left" w:pos="1440"/>
+          <w:tab w:val="left" w:pos="3240"/>
+        </w:tabs>
+        <w:ind w:right="-360"/>
+      </w:pPr>
+      <w:r>
+        <w:t xml:space="preserve">             </w:t>
       </w:r>
       <w:proofErr w:type="gramStart"/>
       <w:r>
-        <w:t>.</w:t>
+        <w:t>3.2.4.</w:t>
       </w:r>
       <w:r>
         <w:rPr>
           <w:i/>
         </w:rPr>
-        <w:t>p</w:t>
-      </w:r>
-      <w:r>
-        <w:t>.1</w:t>
+        <w:t>q</w:t>
+      </w:r>
+      <w:r>
+        <w:t>.3  Units</w:t>
       </w:r>
       <w:proofErr w:type="gramEnd"/>
       <w:r>
-        <w:t xml:space="preserve"> Record type</w:t>
-      </w:r>
-    </w:p>
-    <w:p>
-      <w:pPr>
-        <w:tabs>
-          <w:tab w:val="left" w:pos="360"/>
-          <w:tab w:val="left" w:pos="1080"/>
-          <w:tab w:val="left" w:pos="1260"/>
-          <w:tab w:val="left" w:pos="1440"/>
-          <w:tab w:val="left" w:pos="3240"/>
-        </w:tabs>
-        <w:ind w:right="-360"/>
-      </w:pPr>
-      <w:r>
-        <w:t xml:space="preserve">             3.2.3</w:t>
+        <w:t>/Format</w:t>
+      </w:r>
+    </w:p>
+    <w:p>
+      <w:pPr>
+        <w:tabs>
+          <w:tab w:val="left" w:pos="360"/>
+          <w:tab w:val="left" w:pos="1080"/>
+          <w:tab w:val="left" w:pos="1260"/>
+          <w:tab w:val="left" w:pos="1440"/>
+          <w:tab w:val="left" w:pos="3240"/>
+        </w:tabs>
+        <w:ind w:right="-360"/>
+      </w:pPr>
+      <w:r>
+        <w:t xml:space="preserve">             </w:t>
       </w:r>
       <w:proofErr w:type="gramStart"/>
       <w:r>
-        <w:t>.</w:t>
+        <w:t>3.2.4.</w:t>
       </w:r>
       <w:r>
         <w:rPr>
           <w:i/>
         </w:rPr>
-        <w:t>p</w:t>
-      </w:r>
-      <w:r>
-        <w:t>.2</w:t>
+        <w:t>q</w:t>
+      </w:r>
+      <w:r>
+        <w:t>.4  Precision</w:t>
       </w:r>
       <w:proofErr w:type="gramEnd"/>
       <w:r>
-        <w:t xml:space="preserve"> Constituent fields</w:t>
-      </w:r>
-    </w:p>
-    <w:p>
-      <w:pPr>
-        <w:tabs>
-          <w:tab w:val="left" w:pos="360"/>
-          <w:tab w:val="left" w:pos="1080"/>
-          <w:tab w:val="left" w:pos="1260"/>
-          <w:tab w:val="left" w:pos="1440"/>
-          <w:tab w:val="left" w:pos="3240"/>
-        </w:tabs>
-        <w:ind w:right="-360"/>
-      </w:pPr>
-      <w:r>
-        <w:t xml:space="preserve">      3.2.4 Data dictionary</w:t>
-      </w:r>
-    </w:p>
-    <w:p>
-      <w:pPr>
-        <w:tabs>
-          <w:tab w:val="left" w:pos="360"/>
-          <w:tab w:val="left" w:pos="1080"/>
-          <w:tab w:val="left" w:pos="1260"/>
-          <w:tab w:val="left" w:pos="1440"/>
-          <w:tab w:val="left" w:pos="3240"/>
-        </w:tabs>
-        <w:ind w:right="-360"/>
-      </w:pPr>
-      <w:r>
-        <w:t xml:space="preserve">         </w:t>
+        <w:t>/Accuracy</w:t>
+      </w:r>
+    </w:p>
+    <w:p>
+      <w:pPr>
+        <w:tabs>
+          <w:tab w:val="left" w:pos="360"/>
+          <w:tab w:val="left" w:pos="1080"/>
+          <w:tab w:val="left" w:pos="1260"/>
+          <w:tab w:val="left" w:pos="1440"/>
+          <w:tab w:val="left" w:pos="3240"/>
+        </w:tabs>
+        <w:ind w:right="-360"/>
+      </w:pPr>
+      <w:r>
+        <w:t xml:space="preserve">             </w:t>
       </w:r>
       <w:proofErr w:type="gramStart"/>
       <w:r>
-        <w:t>3.2.4.1  Data</w:t>
+        <w:t>3.2.4.</w:t>
+      </w:r>
+      <w:r>
+        <w:rPr>
+          <w:i/>
+        </w:rPr>
+        <w:t>q</w:t>
+      </w:r>
+      <w:r>
+        <w:t>.5  Range</w:t>
       </w:r>
       <w:proofErr w:type="gramEnd"/>
-      <w:r>
-        <w:t xml:space="preserve"> element 1</w:t>
-      </w:r>
-    </w:p>
-    <w:p>
-      <w:pPr>
-        <w:tabs>
-          <w:tab w:val="left" w:pos="360"/>
-          <w:tab w:val="left" w:pos="1080"/>
-          <w:tab w:val="left" w:pos="1260"/>
-          <w:tab w:val="left" w:pos="1440"/>
-          <w:tab w:val="left" w:pos="3240"/>
-        </w:tabs>
-        <w:ind w:right="-360"/>
-      </w:pPr>
-      <w:r>
-        <w:t xml:space="preserve">             3.2.4.1.1 Name</w:t>
-      </w:r>
-    </w:p>
-    <w:p>
-      <w:pPr>
-        <w:tabs>
-          <w:tab w:val="left" w:pos="360"/>
-          <w:tab w:val="left" w:pos="1080"/>
-          <w:tab w:val="left" w:pos="1260"/>
-          <w:tab w:val="left" w:pos="1440"/>
-          <w:tab w:val="left" w:pos="3240"/>
-        </w:tabs>
-        <w:ind w:right="-360"/>
-      </w:pPr>
-      <w:r>
-        <w:t xml:space="preserve">             3.2.4.1.2 Representation  </w:t>
-      </w:r>
-    </w:p>
-    <w:p>
-      <w:pPr>
-        <w:tabs>
-          <w:tab w:val="left" w:pos="360"/>
-          <w:tab w:val="left" w:pos="1080"/>
-          <w:tab w:val="left" w:pos="1260"/>
-          <w:tab w:val="left" w:pos="1440"/>
-          <w:tab w:val="left" w:pos="3240"/>
-        </w:tabs>
-        <w:ind w:right="-360"/>
-      </w:pPr>
-      <w:r>
-        <w:t xml:space="preserve">             </w:t>
-      </w:r>
-      <w:proofErr w:type="gramStart"/>
-      <w:r>
-        <w:t>3.2.4.1.3  Units</w:t>
-      </w:r>
-      <w:proofErr w:type="gramEnd"/>
-      <w:r>
-        <w:t>/Format</w:t>
-      </w:r>
-    </w:p>
-    <w:p>
-      <w:pPr>
-        <w:tabs>
-          <w:tab w:val="left" w:pos="360"/>
-          <w:tab w:val="left" w:pos="1080"/>
-          <w:tab w:val="left" w:pos="1260"/>
-          <w:tab w:val="left" w:pos="1440"/>
-          <w:tab w:val="left" w:pos="3240"/>
-        </w:tabs>
-        <w:ind w:right="-360"/>
-      </w:pPr>
-      <w:r>
-        <w:t xml:space="preserve">             </w:t>
-      </w:r>
-      <w:proofErr w:type="gramStart"/>
-      <w:r>
-        <w:t>3.2.4.1.4  Precision</w:t>
-      </w:r>
-      <w:proofErr w:type="gramEnd"/>
-      <w:r>
-        <w:t>/Accuracy</w:t>
-      </w:r>
-    </w:p>
-    <w:p>
-      <w:pPr>
-        <w:tabs>
-          <w:tab w:val="left" w:pos="360"/>
-          <w:tab w:val="left" w:pos="1080"/>
-          <w:tab w:val="left" w:pos="1260"/>
-          <w:tab w:val="left" w:pos="1440"/>
-          <w:tab w:val="left" w:pos="3240"/>
-        </w:tabs>
-        <w:ind w:right="-360"/>
-      </w:pPr>
-      <w:r>
-        <w:t xml:space="preserve">             </w:t>
-      </w:r>
-      <w:proofErr w:type="gramStart"/>
-      <w:r>
-        <w:t>3.2.4.1.5  Range</w:t>
-      </w:r>
-      <w:proofErr w:type="gramEnd"/>
-    </w:p>
-    <w:p>
-      <w:pPr>
-        <w:tabs>
-          <w:tab w:val="left" w:pos="360"/>
-          <w:tab w:val="left" w:pos="1080"/>
-          <w:tab w:val="left" w:pos="1260"/>
-          <w:tab w:val="left" w:pos="1440"/>
-          <w:tab w:val="left" w:pos="3240"/>
-        </w:tabs>
-        <w:ind w:right="-360"/>
-      </w:pPr>
-      <w:r>
-        <w:t xml:space="preserve">        </w:t>
-      </w:r>
-      <w:proofErr w:type="gramStart"/>
-      <w:r>
-        <w:t>3.2.4.2  Data</w:t>
-      </w:r>
-      <w:proofErr w:type="gramEnd"/>
-      <w:r>
-        <w:t xml:space="preserve"> element 2</w:t>
-      </w:r>
-    </w:p>
-    <w:p>
-      <w:pPr>
-        <w:tabs>
-          <w:tab w:val="left" w:pos="360"/>
-          <w:tab w:val="left" w:pos="1080"/>
-          <w:tab w:val="left" w:pos="1260"/>
-          <w:tab w:val="left" w:pos="1440"/>
-          <w:tab w:val="left" w:pos="3240"/>
-        </w:tabs>
-        <w:ind w:right="-360"/>
-      </w:pPr>
-      <w:r>
-        <w:t xml:space="preserve">             3.2.4.2.1 Name</w:t>
-      </w:r>
-    </w:p>
-    <w:p>
-      <w:pPr>
-        <w:tabs>
-          <w:tab w:val="left" w:pos="360"/>
-          <w:tab w:val="left" w:pos="1080"/>
-          <w:tab w:val="left" w:pos="1260"/>
-          <w:tab w:val="left" w:pos="1440"/>
-          <w:tab w:val="left" w:pos="3240"/>
-        </w:tabs>
-        <w:ind w:right="-360"/>
-      </w:pPr>
-      <w:r>
-        <w:t xml:space="preserve">             3.2.4.2.2 Representation  </w:t>
-      </w:r>
-    </w:p>
-    <w:p>
-      <w:pPr>
-        <w:tabs>
-          <w:tab w:val="left" w:pos="360"/>
-          <w:tab w:val="left" w:pos="1080"/>
-          <w:tab w:val="left" w:pos="1260"/>
-          <w:tab w:val="left" w:pos="1440"/>
-          <w:tab w:val="left" w:pos="3240"/>
-        </w:tabs>
-        <w:ind w:right="-360"/>
-      </w:pPr>
-      <w:r>
-        <w:t xml:space="preserve">             </w:t>
-      </w:r>
-      <w:proofErr w:type="gramStart"/>
-      <w:r>
-        <w:t>3.2.4.2.3  Units</w:t>
-      </w:r>
-      <w:proofErr w:type="gramEnd"/>
-      <w:r>
-        <w:t>/Format</w:t>
-      </w:r>
-    </w:p>
-    <w:p>
-      <w:pPr>
-        <w:tabs>
-          <w:tab w:val="left" w:pos="360"/>
-          <w:tab w:val="left" w:pos="1080"/>
-          <w:tab w:val="left" w:pos="1260"/>
-          <w:tab w:val="left" w:pos="1440"/>
-          <w:tab w:val="left" w:pos="3240"/>
-        </w:tabs>
-        <w:ind w:right="-360"/>
-      </w:pPr>
-      <w:r>
-        <w:t xml:space="preserve">             </w:t>
-      </w:r>
-      <w:proofErr w:type="gramStart"/>
-      <w:r>
-        <w:t>3.2.4.2.4  Precision</w:t>
-      </w:r>
-      <w:proofErr w:type="gramEnd"/>
-      <w:r>
-        <w:t>/Accuracy</w:t>
-      </w:r>
-    </w:p>
-    <w:p>
-      <w:pPr>
-        <w:tabs>
-          <w:tab w:val="left" w:pos="360"/>
-          <w:tab w:val="left" w:pos="1080"/>
-          <w:tab w:val="left" w:pos="1260"/>
-          <w:tab w:val="left" w:pos="1440"/>
-          <w:tab w:val="left" w:pos="3240"/>
-        </w:tabs>
-        <w:ind w:right="-360"/>
-      </w:pPr>
-      <w:r>
-        <w:t xml:space="preserve">             </w:t>
-      </w:r>
-      <w:proofErr w:type="gramStart"/>
-      <w:r>
-        <w:t>3.2.4.2.5  Range</w:t>
-      </w:r>
-      <w:proofErr w:type="gramEnd"/>
-    </w:p>
-    <w:p>
-      <w:pPr>
-        <w:tabs>
-          <w:tab w:val="left" w:pos="360"/>
-          <w:tab w:val="left" w:pos="1080"/>
-          <w:tab w:val="left" w:pos="1260"/>
-          <w:tab w:val="left" w:pos="1440"/>
-          <w:tab w:val="left" w:pos="3240"/>
-        </w:tabs>
-        <w:ind w:right="-360"/>
-      </w:pPr>
-      <w:r>
-        <w:t xml:space="preserve">             …..</w:t>
-      </w:r>
-    </w:p>
-    <w:p>
-      <w:pPr>
-        <w:tabs>
-          <w:tab w:val="left" w:pos="360"/>
-          <w:tab w:val="left" w:pos="1080"/>
-          <w:tab w:val="left" w:pos="1260"/>
-          <w:tab w:val="left" w:pos="1440"/>
-          <w:tab w:val="left" w:pos="3240"/>
-        </w:tabs>
-        <w:ind w:right="-360"/>
-      </w:pPr>
-      <w:r>
-        <w:t xml:space="preserve">        3.2.4</w:t>
-      </w:r>
-      <w:proofErr w:type="gramStart"/>
-      <w:r>
-        <w:t>.</w:t>
-      </w:r>
-      <w:r>
-        <w:rPr>
-          <w:i/>
-        </w:rPr>
-        <w:t>q</w:t>
-      </w:r>
-      <w:proofErr w:type="gramEnd"/>
-      <w:r>
-        <w:t xml:space="preserve">  Data element </w:t>
-      </w:r>
-      <w:r>
-        <w:rPr>
-          <w:i/>
-        </w:rPr>
-        <w:t>q</w:t>
-      </w:r>
-    </w:p>
-    <w:p>
-      <w:pPr>
-        <w:tabs>
-          <w:tab w:val="left" w:pos="360"/>
-          <w:tab w:val="left" w:pos="1080"/>
-          <w:tab w:val="left" w:pos="1260"/>
-          <w:tab w:val="left" w:pos="1440"/>
-          <w:tab w:val="left" w:pos="3240"/>
-        </w:tabs>
-        <w:ind w:right="-360"/>
-      </w:pPr>
-      <w:r>
-        <w:t xml:space="preserve">             3.2.4</w:t>
-      </w:r>
-      <w:proofErr w:type="gramStart"/>
-      <w:r>
-        <w:t>.</w:t>
-      </w:r>
-      <w:r>
-        <w:rPr>
-          <w:i/>
-        </w:rPr>
-        <w:t>q</w:t>
-      </w:r>
-      <w:r>
-        <w:t>.1</w:t>
-      </w:r>
-      <w:proofErr w:type="gramEnd"/>
-      <w:r>
-        <w:t xml:space="preserve"> Name</w:t>
-      </w:r>
-    </w:p>
-    <w:p>
-      <w:pPr>
-        <w:tabs>
-          <w:tab w:val="left" w:pos="360"/>
-          <w:tab w:val="left" w:pos="1080"/>
-          <w:tab w:val="left" w:pos="1260"/>
-          <w:tab w:val="left" w:pos="1440"/>
-          <w:tab w:val="left" w:pos="3240"/>
-        </w:tabs>
-        <w:ind w:right="-360"/>
-      </w:pPr>
-      <w:r>
-        <w:t xml:space="preserve">             3.2.4</w:t>
-      </w:r>
-      <w:proofErr w:type="gramStart"/>
-      <w:r>
-        <w:t>.</w:t>
-      </w:r>
-      <w:r>
-        <w:rPr>
-          <w:i/>
-        </w:rPr>
-        <w:t>q</w:t>
-      </w:r>
-      <w:r>
-        <w:t>.2</w:t>
-      </w:r>
-      <w:proofErr w:type="gramEnd"/>
-      <w:r>
-        <w:t xml:space="preserve"> Representation  </w:t>
-      </w:r>
-    </w:p>
-    <w:p>
-      <w:pPr>
-        <w:tabs>
-          <w:tab w:val="left" w:pos="360"/>
-          <w:tab w:val="left" w:pos="1080"/>
-          <w:tab w:val="left" w:pos="1260"/>
-          <w:tab w:val="left" w:pos="1440"/>
-          <w:tab w:val="left" w:pos="3240"/>
-        </w:tabs>
-        <w:ind w:right="-360"/>
-      </w:pPr>
-      <w:r>
-        <w:t xml:space="preserve">             3.2.4</w:t>
-      </w:r>
-      <w:proofErr w:type="gramStart"/>
-      <w:r>
-        <w:t>.</w:t>
-      </w:r>
-      <w:r>
-        <w:rPr>
-          <w:i/>
-        </w:rPr>
-        <w:t>q</w:t>
-      </w:r>
-      <w:r>
-        <w:t>.3</w:t>
-      </w:r>
-      <w:proofErr w:type="gramEnd"/>
-      <w:r>
-        <w:t xml:space="preserve">  Units/Format</w:t>
-      </w:r>
-    </w:p>
-    <w:p>
-      <w:pPr>
-        <w:tabs>
-          <w:tab w:val="left" w:pos="360"/>
-          <w:tab w:val="left" w:pos="1080"/>
-          <w:tab w:val="left" w:pos="1260"/>
-          <w:tab w:val="left" w:pos="1440"/>
-          <w:tab w:val="left" w:pos="3240"/>
-        </w:tabs>
-        <w:ind w:right="-360"/>
-      </w:pPr>
-      <w:r>
-        <w:t xml:space="preserve">             3.2.4</w:t>
-      </w:r>
-      <w:proofErr w:type="gramStart"/>
-      <w:r>
-        <w:t>.</w:t>
-      </w:r>
-      <w:r>
-        <w:rPr>
-          <w:i/>
-        </w:rPr>
-        <w:t>q</w:t>
-      </w:r>
-      <w:r>
-        <w:t>.4</w:t>
-      </w:r>
-      <w:proofErr w:type="gramEnd"/>
-      <w:r>
-        <w:t xml:space="preserve">  Precision/Accuracy</w:t>
-      </w:r>
-    </w:p>
-    <w:p>
-      <w:pPr>
-        <w:tabs>
-          <w:tab w:val="left" w:pos="360"/>
-          <w:tab w:val="left" w:pos="1080"/>
-          <w:tab w:val="left" w:pos="1260"/>
-          <w:tab w:val="left" w:pos="1440"/>
-          <w:tab w:val="left" w:pos="3240"/>
-        </w:tabs>
-        <w:ind w:right="-360"/>
-      </w:pPr>
-      <w:r>
-        <w:t xml:space="preserve">             3.2.4</w:t>
-      </w:r>
-      <w:proofErr w:type="gramStart"/>
-      <w:r>
-        <w:t>.</w:t>
-      </w:r>
-      <w:r>
-        <w:rPr>
-          <w:i/>
-        </w:rPr>
-        <w:t>q</w:t>
-      </w:r>
-      <w:r>
-        <w:t>.5</w:t>
-      </w:r>
-      <w:proofErr w:type="gramEnd"/>
-      <w:r>
-        <w:t xml:space="preserve">  Range</w:t>
-      </w:r>
     </w:p>
     <w:p>
       <w:pPr>
@@ -15106,190 +15030,164 @@
         <w:ind w:left="420" w:right="-360"/>
       </w:pPr>
       <w:r>
-        <w:t xml:space="preserve">   3.2.1</w:t>
+        <w:t xml:space="preserve">   3.2.1.</w:t>
+      </w:r>
+      <w:r>
+        <w:rPr>
+          <w:i/>
+        </w:rPr>
+        <w:t>m</w:t>
+      </w:r>
+      <w:r>
+        <w:t xml:space="preserve"> Feature 1.</w:t>
+      </w:r>
+      <w:r>
+        <w:rPr>
+          <w:i/>
+        </w:rPr>
+        <w:t>m</w:t>
+      </w:r>
+    </w:p>
+    <w:p>
+      <w:pPr>
+        <w:tabs>
+          <w:tab w:val="left" w:pos="360"/>
+          <w:tab w:val="left" w:pos="1080"/>
+          <w:tab w:val="left" w:pos="1260"/>
+          <w:tab w:val="left" w:pos="1440"/>
+          <w:tab w:val="left" w:pos="3240"/>
+        </w:tabs>
+        <w:ind w:left="420" w:right="-360"/>
+      </w:pPr>
+      <w:r>
+        <w:t xml:space="preserve">       3.2.1.</w:t>
+      </w:r>
+      <w:r>
+        <w:rPr>
+          <w:i/>
+        </w:rPr>
+        <w:t>m</w:t>
+      </w:r>
+      <w:r>
+        <w:t>.1 Introduction/Purpose of feature</w:t>
+      </w:r>
+    </w:p>
+    <w:p>
+      <w:pPr>
+        <w:tabs>
+          <w:tab w:val="left" w:pos="360"/>
+          <w:tab w:val="left" w:pos="1080"/>
+          <w:tab w:val="left" w:pos="1260"/>
+          <w:tab w:val="left" w:pos="1440"/>
+          <w:tab w:val="left" w:pos="3240"/>
+        </w:tabs>
+        <w:ind w:left="420" w:right="-360"/>
+      </w:pPr>
+      <w:r>
+        <w:t xml:space="preserve">       3.2.1.</w:t>
+      </w:r>
+      <w:r>
+        <w:rPr>
+          <w:i/>
+        </w:rPr>
+        <w:t>m</w:t>
+      </w:r>
+      <w:r>
+        <w:t>.2 Stimulus/Response sequence</w:t>
+      </w:r>
+    </w:p>
+    <w:p>
+      <w:pPr>
+        <w:tabs>
+          <w:tab w:val="left" w:pos="360"/>
+          <w:tab w:val="left" w:pos="1080"/>
+          <w:tab w:val="left" w:pos="1260"/>
+          <w:tab w:val="left" w:pos="1440"/>
+          <w:tab w:val="left" w:pos="3240"/>
+        </w:tabs>
+        <w:ind w:right="-360"/>
+      </w:pPr>
+      <w:r>
+        <w:t xml:space="preserve">              3.2.1.</w:t>
+      </w:r>
+      <w:r>
+        <w:rPr>
+          <w:i/>
+        </w:rPr>
+        <w:t>m</w:t>
+      </w:r>
+      <w:r>
+        <w:t xml:space="preserve">.3 Associated functional requirements </w:t>
+      </w:r>
+    </w:p>
+    <w:p>
+      <w:pPr>
+        <w:tabs>
+          <w:tab w:val="left" w:pos="360"/>
+          <w:tab w:val="left" w:pos="1080"/>
+          <w:tab w:val="left" w:pos="1260"/>
+          <w:tab w:val="left" w:pos="1440"/>
+          <w:tab w:val="left" w:pos="3240"/>
+        </w:tabs>
+        <w:ind w:right="-360"/>
+      </w:pPr>
+      <w:r>
+        <w:t xml:space="preserve">       </w:t>
       </w:r>
       <w:proofErr w:type="gramStart"/>
       <w:r>
-        <w:t>.</w:t>
+        <w:t>3.2.2  User</w:t>
+      </w:r>
+      <w:proofErr w:type="gramEnd"/>
+      <w:r>
+        <w:t xml:space="preserve"> class 2</w:t>
+      </w:r>
+    </w:p>
+    <w:p>
+      <w:pPr>
+        <w:tabs>
+          <w:tab w:val="left" w:pos="360"/>
+          <w:tab w:val="left" w:pos="1080"/>
+          <w:tab w:val="left" w:pos="1260"/>
+          <w:tab w:val="left" w:pos="1440"/>
+          <w:tab w:val="left" w:pos="3240"/>
+        </w:tabs>
+        <w:ind w:right="-360"/>
+      </w:pPr>
+      <w:r>
+        <w:t xml:space="preserve">       ..... </w:t>
+      </w:r>
+    </w:p>
+    <w:p>
+      <w:pPr>
+        <w:tabs>
+          <w:tab w:val="left" w:pos="360"/>
+          <w:tab w:val="left" w:pos="1080"/>
+          <w:tab w:val="left" w:pos="1260"/>
+          <w:tab w:val="left" w:pos="1440"/>
+          <w:tab w:val="left" w:pos="3240"/>
+        </w:tabs>
+        <w:ind w:right="-360"/>
+      </w:pPr>
+      <w:r>
+        <w:t xml:space="preserve">       </w:t>
+      </w:r>
+      <w:proofErr w:type="gramStart"/>
+      <w:r>
+        <w:t>3.2.</w:t>
       </w:r>
       <w:r>
         <w:rPr>
           <w:i/>
         </w:rPr>
-        <w:t>m</w:t>
+        <w:t>n</w:t>
+      </w:r>
+      <w:r>
+        <w:t xml:space="preserve">  User</w:t>
       </w:r>
       <w:proofErr w:type="gramEnd"/>
       <w:r>
-        <w:t xml:space="preserve"> Feature 1.</w:t>
-      </w:r>
-      <w:r>
-        <w:rPr>
-          <w:i/>
-        </w:rPr>
-        <w:t>m</w:t>
-      </w:r>
-    </w:p>
-    <w:p>
-      <w:pPr>
-        <w:tabs>
-          <w:tab w:val="left" w:pos="360"/>
-          <w:tab w:val="left" w:pos="1080"/>
-          <w:tab w:val="left" w:pos="1260"/>
-          <w:tab w:val="left" w:pos="1440"/>
-          <w:tab w:val="left" w:pos="3240"/>
-        </w:tabs>
-        <w:ind w:left="420" w:right="-360"/>
-      </w:pPr>
-      <w:r>
-        <w:t xml:space="preserve">       3.2.1</w:t>
-      </w:r>
-      <w:proofErr w:type="gramStart"/>
-      <w:r>
-        <w:t>.</w:t>
-      </w:r>
-      <w:r>
-        <w:rPr>
-          <w:i/>
-        </w:rPr>
-        <w:t>m</w:t>
-      </w:r>
-      <w:r>
-        <w:t>.1</w:t>
-      </w:r>
-      <w:proofErr w:type="gramEnd"/>
-      <w:r>
-        <w:t xml:space="preserve"> Introduction/Purpose of feature</w:t>
-      </w:r>
-    </w:p>
-    <w:p>
-      <w:pPr>
-        <w:tabs>
-          <w:tab w:val="left" w:pos="360"/>
-          <w:tab w:val="left" w:pos="1080"/>
-          <w:tab w:val="left" w:pos="1260"/>
-          <w:tab w:val="left" w:pos="1440"/>
-          <w:tab w:val="left" w:pos="3240"/>
-        </w:tabs>
-        <w:ind w:left="420" w:right="-360"/>
-      </w:pPr>
-      <w:r>
-        <w:t xml:space="preserve">       3.2.1</w:t>
-      </w:r>
-      <w:proofErr w:type="gramStart"/>
-      <w:r>
-        <w:t>.</w:t>
-      </w:r>
-      <w:r>
-        <w:rPr>
-          <w:i/>
-        </w:rPr>
-        <w:t>m</w:t>
-      </w:r>
-      <w:r>
-        <w:t>.2</w:t>
-      </w:r>
-      <w:proofErr w:type="gramEnd"/>
-      <w:r>
-        <w:t xml:space="preserve"> Stimulus/Response sequence</w:t>
-      </w:r>
-    </w:p>
-    <w:p>
-      <w:pPr>
-        <w:tabs>
-          <w:tab w:val="left" w:pos="360"/>
-          <w:tab w:val="left" w:pos="1080"/>
-          <w:tab w:val="left" w:pos="1260"/>
-          <w:tab w:val="left" w:pos="1440"/>
-          <w:tab w:val="left" w:pos="3240"/>
-        </w:tabs>
-        <w:ind w:right="-360"/>
-      </w:pPr>
-      <w:r>
-        <w:t xml:space="preserve">              3.2.1</w:t>
-      </w:r>
-      <w:proofErr w:type="gramStart"/>
-      <w:r>
-        <w:t>.</w:t>
-      </w:r>
-      <w:r>
-        <w:rPr>
-          <w:i/>
-        </w:rPr>
-        <w:t>m</w:t>
-      </w:r>
-      <w:r>
-        <w:t>.3</w:t>
-      </w:r>
-      <w:proofErr w:type="gramEnd"/>
-      <w:r>
-        <w:t xml:space="preserve"> Associated functional requirements </w:t>
-      </w:r>
-    </w:p>
-    <w:p>
-      <w:pPr>
-        <w:tabs>
-          <w:tab w:val="left" w:pos="360"/>
-          <w:tab w:val="left" w:pos="1080"/>
-          <w:tab w:val="left" w:pos="1260"/>
-          <w:tab w:val="left" w:pos="1440"/>
-          <w:tab w:val="left" w:pos="3240"/>
-        </w:tabs>
-        <w:ind w:right="-360"/>
-      </w:pPr>
-      <w:r>
-        <w:t xml:space="preserve">       </w:t>
-      </w:r>
-      <w:proofErr w:type="gramStart"/>
-      <w:r>
-        <w:t>3.2.2  User</w:t>
-      </w:r>
-      <w:proofErr w:type="gramEnd"/>
-      <w:r>
-        <w:t xml:space="preserve"> class 2</w:t>
-      </w:r>
-    </w:p>
-    <w:p>
-      <w:pPr>
-        <w:tabs>
-          <w:tab w:val="left" w:pos="360"/>
-          <w:tab w:val="left" w:pos="1080"/>
-          <w:tab w:val="left" w:pos="1260"/>
-          <w:tab w:val="left" w:pos="1440"/>
-          <w:tab w:val="left" w:pos="3240"/>
-        </w:tabs>
-        <w:ind w:right="-360"/>
-      </w:pPr>
-      <w:r>
-        <w:t xml:space="preserve">       ..... </w:t>
-      </w:r>
-    </w:p>
-    <w:p>
-      <w:pPr>
-        <w:tabs>
-          <w:tab w:val="left" w:pos="360"/>
-          <w:tab w:val="left" w:pos="1080"/>
-          <w:tab w:val="left" w:pos="1260"/>
-          <w:tab w:val="left" w:pos="1440"/>
-          <w:tab w:val="left" w:pos="3240"/>
-        </w:tabs>
-        <w:ind w:right="-360"/>
-      </w:pPr>
-      <w:r>
-        <w:t xml:space="preserve">       3.2</w:t>
-      </w:r>
-      <w:proofErr w:type="gramStart"/>
-      <w:r>
-        <w:t>.</w:t>
-      </w:r>
-      <w:r>
-        <w:rPr>
-          <w:i/>
-        </w:rPr>
-        <w:t>n</w:t>
-      </w:r>
-      <w:proofErr w:type="gramEnd"/>
-      <w:r>
-        <w:t xml:space="preserve">  User class </w:t>
+        <w:t xml:space="preserve"> class </w:t>
       </w:r>
       <w:r>
         <w:rPr>
@@ -15571,15 +15469,7 @@
         </w:tabs>
       </w:pPr>
       <w:r>
-        <w:t xml:space="preserve">       3.2</w:t>
-      </w:r>
-      <w:proofErr w:type="gramStart"/>
-      <w:r>
-        <w:t>.n</w:t>
-      </w:r>
-      <w:proofErr w:type="gramEnd"/>
-      <w:r>
-        <w:t xml:space="preserve"> Use Case n</w:t>
+        <w:t xml:space="preserve">       3.2.n Use Case n</w:t>
       </w:r>
     </w:p>
     <w:p>
@@ -15705,7 +15595,7 @@
 </file>
 
 <file path=word/endnotes.xml><?xml version="1.0" encoding="utf-8"?>
-<w:endnotes xmlns:wpc="http://schemas.microsoft.com/office/word/2010/wordprocessingCanvas" xmlns:mc="http://schemas.openxmlformats.org/markup-compatibility/2006" xmlns:o="urn:schemas-microsoft-com:office:office" xmlns:r="http://schemas.openxmlformats.org/officeDocument/2006/relationships" xmlns:m="http://schemas.openxmlformats.org/officeDocument/2006/math" xmlns:v="urn:schemas-microsoft-com:vml" xmlns:wp14="http://schemas.microsoft.com/office/word/2010/wordprocessingDrawing" xmlns:wp="http://schemas.openxmlformats.org/drawingml/2006/wordprocessingDrawing" xmlns:w10="urn:schemas-microsoft-com:office:word" xmlns:w="http://schemas.openxmlformats.org/wordprocessingml/2006/main" xmlns:w14="http://schemas.microsoft.com/office/word/2010/wordml" xmlns:w15="http://schemas.microsoft.com/office/word/2012/wordml" xmlns:wpg="http://schemas.microsoft.com/office/word/2010/wordprocessingGroup" xmlns:wpi="http://schemas.microsoft.com/office/word/2010/wordprocessingInk" xmlns:wne="http://schemas.microsoft.com/office/word/2006/wordml" xmlns:wps="http://schemas.microsoft.com/office/word/2010/wordprocessingShape" mc:Ignorable="w14 w15 wp14">
+<w:endnotes xmlns:wpc="http://schemas.microsoft.com/office/word/2010/wordprocessingCanvas" xmlns:cx="http://schemas.microsoft.com/office/drawing/2014/chartex" xmlns:cx1="http://schemas.microsoft.com/office/drawing/2015/9/8/chartex" xmlns:cx2="http://schemas.microsoft.com/office/drawing/2015/10/21/chartex" xmlns:cx3="http://schemas.microsoft.com/office/drawing/2016/5/9/chartex" xmlns:cx4="http://schemas.microsoft.com/office/drawing/2016/5/10/chartex" xmlns:cx5="http://schemas.microsoft.com/office/drawing/2016/5/11/chartex" xmlns:mc="http://schemas.openxmlformats.org/markup-compatibility/2006" xmlns:o="urn:schemas-microsoft-com:office:office" xmlns:r="http://schemas.openxmlformats.org/officeDocument/2006/relationships" xmlns:m="http://schemas.openxmlformats.org/officeDocument/2006/math" xmlns:v="urn:schemas-microsoft-com:vml" xmlns:wp14="http://schemas.microsoft.com/office/word/2010/wordprocessingDrawing" xmlns:wp="http://schemas.openxmlformats.org/drawingml/2006/wordprocessingDrawing" xmlns:w10="urn:schemas-microsoft-com:office:word" xmlns:w="http://schemas.openxmlformats.org/wordprocessingml/2006/main" xmlns:w14="http://schemas.microsoft.com/office/word/2010/wordml" xmlns:w15="http://schemas.microsoft.com/office/word/2012/wordml" xmlns:w16se="http://schemas.microsoft.com/office/word/2015/wordml/symex" xmlns:wpg="http://schemas.microsoft.com/office/word/2010/wordprocessingGroup" xmlns:wpi="http://schemas.microsoft.com/office/word/2010/wordprocessingInk" xmlns:wne="http://schemas.microsoft.com/office/word/2006/wordml" xmlns:wps="http://schemas.microsoft.com/office/word/2010/wordprocessingShape" mc:Ignorable="w14 w15 w16se wp14">
   <w:endnote w:type="separator" w:id="-1">
     <w:p>
       <w:r>
@@ -15724,7 +15614,7 @@
 </file>
 
 <file path=word/footer1.xml><?xml version="1.0" encoding="utf-8"?>
-<w:ftr xmlns:wpc="http://schemas.microsoft.com/office/word/2010/wordprocessingCanvas" xmlns:mc="http://schemas.openxmlformats.org/markup-compatibility/2006" xmlns:o="urn:schemas-microsoft-com:office:office" xmlns:r="http://schemas.openxmlformats.org/officeDocument/2006/relationships" xmlns:m="http://schemas.openxmlformats.org/officeDocument/2006/math" xmlns:v="urn:schemas-microsoft-com:vml" xmlns:wp14="http://schemas.microsoft.com/office/word/2010/wordprocessingDrawing" xmlns:wp="http://schemas.openxmlformats.org/drawingml/2006/wordprocessingDrawing" xmlns:w10="urn:schemas-microsoft-com:office:word" xmlns:w="http://schemas.openxmlformats.org/wordprocessingml/2006/main" xmlns:w14="http://schemas.microsoft.com/office/word/2010/wordml" xmlns:w15="http://schemas.microsoft.com/office/word/2012/wordml" xmlns:wpg="http://schemas.microsoft.com/office/word/2010/wordprocessingGroup" xmlns:wpi="http://schemas.microsoft.com/office/word/2010/wordprocessingInk" xmlns:wne="http://schemas.microsoft.com/office/word/2006/wordml" xmlns:wps="http://schemas.microsoft.com/office/word/2010/wordprocessingShape" mc:Ignorable="w14 w15 wp14">
+<w:ftr xmlns:wpc="http://schemas.microsoft.com/office/word/2010/wordprocessingCanvas" xmlns:cx="http://schemas.microsoft.com/office/drawing/2014/chartex" xmlns:cx1="http://schemas.microsoft.com/office/drawing/2015/9/8/chartex" xmlns:cx2="http://schemas.microsoft.com/office/drawing/2015/10/21/chartex" xmlns:cx3="http://schemas.microsoft.com/office/drawing/2016/5/9/chartex" xmlns:cx4="http://schemas.microsoft.com/office/drawing/2016/5/10/chartex" xmlns:cx5="http://schemas.microsoft.com/office/drawing/2016/5/11/chartex" xmlns:mc="http://schemas.openxmlformats.org/markup-compatibility/2006" xmlns:o="urn:schemas-microsoft-com:office:office" xmlns:r="http://schemas.openxmlformats.org/officeDocument/2006/relationships" xmlns:m="http://schemas.openxmlformats.org/officeDocument/2006/math" xmlns:v="urn:schemas-microsoft-com:vml" xmlns:wp14="http://schemas.microsoft.com/office/word/2010/wordprocessingDrawing" xmlns:wp="http://schemas.openxmlformats.org/drawingml/2006/wordprocessingDrawing" xmlns:w10="urn:schemas-microsoft-com:office:word" xmlns:w="http://schemas.openxmlformats.org/wordprocessingml/2006/main" xmlns:w14="http://schemas.microsoft.com/office/word/2010/wordml" xmlns:w15="http://schemas.microsoft.com/office/word/2012/wordml" xmlns:w16se="http://schemas.microsoft.com/office/word/2015/wordml/symex" xmlns:wpg="http://schemas.microsoft.com/office/word/2010/wordprocessingGroup" xmlns:wpi="http://schemas.microsoft.com/office/word/2010/wordprocessingInk" xmlns:wne="http://schemas.microsoft.com/office/word/2006/wordml" xmlns:wps="http://schemas.microsoft.com/office/word/2010/wordprocessingShape" mc:Ignorable="w14 w15 w16se wp14">
   <w:p>
     <w:pPr>
       <w:pStyle w:val="Footer"/>
@@ -15782,7 +15672,7 @@
       <w:rPr>
         <w:noProof/>
       </w:rPr>
-      <w:t>21</w:t>
+      <w:t>22</w:t>
     </w:r>
     <w:r>
       <w:fldChar w:fldCharType="end"/>
@@ -15836,7 +15726,7 @@
 </file>
 
 <file path=word/footnotes.xml><?xml version="1.0" encoding="utf-8"?>
-<w:footnotes xmlns:wpc="http://schemas.microsoft.com/office/word/2010/wordprocessingCanvas" xmlns:mc="http://schemas.openxmlformats.org/markup-compatibility/2006" xmlns:o="urn:schemas-microsoft-com:office:office" xmlns:r="http://schemas.openxmlformats.org/officeDocument/2006/relationships" xmlns:m="http://schemas.openxmlformats.org/officeDocument/2006/math" xmlns:v="urn:schemas-microsoft-com:vml" xmlns:wp14="http://schemas.microsoft.com/office/word/2010/wordprocessingDrawing" xmlns:wp="http://schemas.openxmlformats.org/drawingml/2006/wordprocessingDrawing" xmlns:w10="urn:schemas-microsoft-com:office:word" xmlns:w="http://schemas.openxmlformats.org/wordprocessingml/2006/main" xmlns:w14="http://schemas.microsoft.com/office/word/2010/wordml" xmlns:w15="http://schemas.microsoft.com/office/word/2012/wordml" xmlns:wpg="http://schemas.microsoft.com/office/word/2010/wordprocessingGroup" xmlns:wpi="http://schemas.microsoft.com/office/word/2010/wordprocessingInk" xmlns:wne="http://schemas.microsoft.com/office/word/2006/wordml" xmlns:wps="http://schemas.microsoft.com/office/word/2010/wordprocessingShape" mc:Ignorable="w14 w15 wp14">
+<w:footnotes xmlns:wpc="http://schemas.microsoft.com/office/word/2010/wordprocessingCanvas" xmlns:cx="http://schemas.microsoft.com/office/drawing/2014/chartex" xmlns:cx1="http://schemas.microsoft.com/office/drawing/2015/9/8/chartex" xmlns:cx2="http://schemas.microsoft.com/office/drawing/2015/10/21/chartex" xmlns:cx3="http://schemas.microsoft.com/office/drawing/2016/5/9/chartex" xmlns:cx4="http://schemas.microsoft.com/office/drawing/2016/5/10/chartex" xmlns:cx5="http://schemas.microsoft.com/office/drawing/2016/5/11/chartex" xmlns:mc="http://schemas.openxmlformats.org/markup-compatibility/2006" xmlns:o="urn:schemas-microsoft-com:office:office" xmlns:r="http://schemas.openxmlformats.org/officeDocument/2006/relationships" xmlns:m="http://schemas.openxmlformats.org/officeDocument/2006/math" xmlns:v="urn:schemas-microsoft-com:vml" xmlns:wp14="http://schemas.microsoft.com/office/word/2010/wordprocessingDrawing" xmlns:wp="http://schemas.openxmlformats.org/drawingml/2006/wordprocessingDrawing" xmlns:w10="urn:schemas-microsoft-com:office:word" xmlns:w="http://schemas.openxmlformats.org/wordprocessingml/2006/main" xmlns:w14="http://schemas.microsoft.com/office/word/2010/wordml" xmlns:w15="http://schemas.microsoft.com/office/word/2012/wordml" xmlns:w16se="http://schemas.microsoft.com/office/word/2015/wordml/symex" xmlns:wpg="http://schemas.microsoft.com/office/word/2010/wordprocessingGroup" xmlns:wpi="http://schemas.microsoft.com/office/word/2010/wordprocessingInk" xmlns:wne="http://schemas.microsoft.com/office/word/2006/wordml" xmlns:wps="http://schemas.microsoft.com/office/word/2010/wordprocessingShape" mc:Ignorable="w14 w15 w16se wp14">
   <w:footnote w:type="separator" w:id="-1">
     <w:p>
       <w:r>
@@ -15855,7 +15745,7 @@
 </file>
 
 <file path=word/header1.xml><?xml version="1.0" encoding="utf-8"?>
-<w:hdr xmlns:wpc="http://schemas.microsoft.com/office/word/2010/wordprocessingCanvas" xmlns:mc="http://schemas.openxmlformats.org/markup-compatibility/2006" xmlns:o="urn:schemas-microsoft-com:office:office" xmlns:r="http://schemas.openxmlformats.org/officeDocument/2006/relationships" xmlns:m="http://schemas.openxmlformats.org/officeDocument/2006/math" xmlns:v="urn:schemas-microsoft-com:vml" xmlns:wp14="http://schemas.microsoft.com/office/word/2010/wordprocessingDrawing" xmlns:wp="http://schemas.openxmlformats.org/drawingml/2006/wordprocessingDrawing" xmlns:w10="urn:schemas-microsoft-com:office:word" xmlns:w="http://schemas.openxmlformats.org/wordprocessingml/2006/main" xmlns:w14="http://schemas.microsoft.com/office/word/2010/wordml" xmlns:w15="http://schemas.microsoft.com/office/word/2012/wordml" xmlns:wpg="http://schemas.microsoft.com/office/word/2010/wordprocessingGroup" xmlns:wpi="http://schemas.microsoft.com/office/word/2010/wordprocessingInk" xmlns:wne="http://schemas.microsoft.com/office/word/2006/wordml" xmlns:wps="http://schemas.microsoft.com/office/word/2010/wordprocessingShape" mc:Ignorable="w14 w15 wp14">
+<w:hdr xmlns:wpc="http://schemas.microsoft.com/office/word/2010/wordprocessingCanvas" xmlns:cx="http://schemas.microsoft.com/office/drawing/2014/chartex" xmlns:cx1="http://schemas.microsoft.com/office/drawing/2015/9/8/chartex" xmlns:cx2="http://schemas.microsoft.com/office/drawing/2015/10/21/chartex" xmlns:cx3="http://schemas.microsoft.com/office/drawing/2016/5/9/chartex" xmlns:cx4="http://schemas.microsoft.com/office/drawing/2016/5/10/chartex" xmlns:cx5="http://schemas.microsoft.com/office/drawing/2016/5/11/chartex" xmlns:mc="http://schemas.openxmlformats.org/markup-compatibility/2006" xmlns:o="urn:schemas-microsoft-com:office:office" xmlns:r="http://schemas.openxmlformats.org/officeDocument/2006/relationships" xmlns:m="http://schemas.openxmlformats.org/officeDocument/2006/math" xmlns:v="urn:schemas-microsoft-com:vml" xmlns:wp14="http://schemas.microsoft.com/office/word/2010/wordprocessingDrawing" xmlns:wp="http://schemas.openxmlformats.org/drawingml/2006/wordprocessingDrawing" xmlns:w10="urn:schemas-microsoft-com:office:word" xmlns:w="http://schemas.openxmlformats.org/wordprocessingml/2006/main" xmlns:w14="http://schemas.microsoft.com/office/word/2010/wordml" xmlns:w15="http://schemas.microsoft.com/office/word/2012/wordml" xmlns:w16se="http://schemas.microsoft.com/office/word/2015/wordml/symex" xmlns:wpg="http://schemas.microsoft.com/office/word/2010/wordprocessingGroup" xmlns:wpi="http://schemas.microsoft.com/office/word/2010/wordprocessingInk" xmlns:wne="http://schemas.microsoft.com/office/word/2006/wordml" xmlns:wps="http://schemas.microsoft.com/office/word/2010/wordprocessingShape" mc:Ignorable="w14 w15 w16se wp14">
   <w:p>
     <w:pPr>
       <w:pStyle w:val="Header"/>
@@ -15869,7 +15759,7 @@
 </file>
 
 <file path=word/numbering.xml><?xml version="1.0" encoding="utf-8"?>
-<w:numbering xmlns:wpc="http://schemas.microsoft.com/office/word/2010/wordprocessingCanvas" xmlns:mc="http://schemas.openxmlformats.org/markup-compatibility/2006" xmlns:o="urn:schemas-microsoft-com:office:office" xmlns:r="http://schemas.openxmlformats.org/officeDocument/2006/relationships" xmlns:m="http://schemas.openxmlformats.org/officeDocument/2006/math" xmlns:v="urn:schemas-microsoft-com:vml" xmlns:wp14="http://schemas.microsoft.com/office/word/2010/wordprocessingDrawing" xmlns:wp="http://schemas.openxmlformats.org/drawingml/2006/wordprocessingDrawing" xmlns:w10="urn:schemas-microsoft-com:office:word" xmlns:w="http://schemas.openxmlformats.org/wordprocessingml/2006/main" xmlns:w14="http://schemas.microsoft.com/office/word/2010/wordml" xmlns:w15="http://schemas.microsoft.com/office/word/2012/wordml" xmlns:wpg="http://schemas.microsoft.com/office/word/2010/wordprocessingGroup" xmlns:wpi="http://schemas.microsoft.com/office/word/2010/wordprocessingInk" xmlns:wne="http://schemas.microsoft.com/office/word/2006/wordml" xmlns:wps="http://schemas.microsoft.com/office/word/2010/wordprocessingShape" mc:Ignorable="w14 w15 wp14">
+<w:numbering xmlns:wpc="http://schemas.microsoft.com/office/word/2010/wordprocessingCanvas" xmlns:cx="http://schemas.microsoft.com/office/drawing/2014/chartex" xmlns:cx1="http://schemas.microsoft.com/office/drawing/2015/9/8/chartex" xmlns:cx2="http://schemas.microsoft.com/office/drawing/2015/10/21/chartex" xmlns:cx3="http://schemas.microsoft.com/office/drawing/2016/5/9/chartex" xmlns:cx4="http://schemas.microsoft.com/office/drawing/2016/5/10/chartex" xmlns:cx5="http://schemas.microsoft.com/office/drawing/2016/5/11/chartex" xmlns:mc="http://schemas.openxmlformats.org/markup-compatibility/2006" xmlns:o="urn:schemas-microsoft-com:office:office" xmlns:r="http://schemas.openxmlformats.org/officeDocument/2006/relationships" xmlns:m="http://schemas.openxmlformats.org/officeDocument/2006/math" xmlns:v="urn:schemas-microsoft-com:vml" xmlns:wp14="http://schemas.microsoft.com/office/word/2010/wordprocessingDrawing" xmlns:wp="http://schemas.openxmlformats.org/drawingml/2006/wordprocessingDrawing" xmlns:w10="urn:schemas-microsoft-com:office:word" xmlns:w="http://schemas.openxmlformats.org/wordprocessingml/2006/main" xmlns:w14="http://schemas.microsoft.com/office/word/2010/wordml" xmlns:w15="http://schemas.microsoft.com/office/word/2012/wordml" xmlns:w16se="http://schemas.microsoft.com/office/word/2015/wordml/symex" xmlns:wpg="http://schemas.microsoft.com/office/word/2010/wordprocessingGroup" xmlns:wpi="http://schemas.microsoft.com/office/word/2010/wordprocessingInk" xmlns:wne="http://schemas.microsoft.com/office/word/2006/wordml" xmlns:wps="http://schemas.microsoft.com/office/word/2010/wordprocessingShape" mc:Ignorable="w14 w15 w16se wp14">
   <w:abstractNum w:abstractNumId="0" w15:restartNumberingAfterBreak="0">
     <w:nsid w:val="00D63E36"/>
     <w:multiLevelType w:val="multilevel"/>
@@ -20309,7 +20199,7 @@
 </file>
 
 <file path=word/styles.xml><?xml version="1.0" encoding="utf-8"?>
-<w:styles xmlns:mc="http://schemas.openxmlformats.org/markup-compatibility/2006" xmlns:r="http://schemas.openxmlformats.org/officeDocument/2006/relationships" xmlns:w="http://schemas.openxmlformats.org/wordprocessingml/2006/main" xmlns:w14="http://schemas.microsoft.com/office/word/2010/wordml" xmlns:w15="http://schemas.microsoft.com/office/word/2012/wordml" mc:Ignorable="w14 w15">
+<w:styles xmlns:mc="http://schemas.openxmlformats.org/markup-compatibility/2006" xmlns:r="http://schemas.openxmlformats.org/officeDocument/2006/relationships" xmlns:w="http://schemas.openxmlformats.org/wordprocessingml/2006/main" xmlns:w14="http://schemas.microsoft.com/office/word/2010/wordml" xmlns:w15="http://schemas.microsoft.com/office/word/2012/wordml" xmlns:w16se="http://schemas.microsoft.com/office/word/2015/wordml/symex" mc:Ignorable="w14 w15 w16se">
   <w:docDefaults>
     <w:rPrDefault>
       <w:rPr>
@@ -20319,7 +20209,7 @@
     </w:rPrDefault>
     <w:pPrDefault/>
   </w:docDefaults>
-  <w:latentStyles w:defLockedState="0" w:defUIPriority="99" w:defSemiHidden="0" w:defUnhideWhenUsed="0" w:defQFormat="0" w:count="371">
+  <w:latentStyles w:defLockedState="0" w:defUIPriority="99" w:defSemiHidden="0" w:defUnhideWhenUsed="0" w:defQFormat="0" w:count="374">
     <w:lsdException w:name="Normal" w:uiPriority="0" w:qFormat="1"/>
     <w:lsdException w:name="heading 1" w:uiPriority="9" w:qFormat="1"/>
     <w:lsdException w:name="heading 2" w:uiPriority="9" w:qFormat="1"/>
@@ -20425,7 +20315,6 @@
     <w:lsdException w:name="HTML Sample" w:semiHidden="1" w:unhideWhenUsed="1"/>
     <w:lsdException w:name="HTML Typewriter" w:semiHidden="1" w:unhideWhenUsed="1"/>
     <w:lsdException w:name="HTML Variable" w:semiHidden="1" w:unhideWhenUsed="1"/>
-    <w:lsdException w:name="Normal Table" w:semiHidden="1" w:unhideWhenUsed="1"/>
     <w:lsdException w:name="annotation subject" w:semiHidden="1" w:unhideWhenUsed="1"/>
     <w:lsdException w:name="No List" w:semiHidden="1" w:unhideWhenUsed="1"/>
     <w:lsdException w:name="Outline List 1" w:semiHidden="1" w:unhideWhenUsed="1"/>
@@ -20470,7 +20359,6 @@
     <w:lsdException w:name="Table Professional" w:semiHidden="1" w:unhideWhenUsed="1"/>
     <w:lsdException w:name="Table Subtle 1" w:semiHidden="1" w:unhideWhenUsed="1"/>
     <w:lsdException w:name="Table Subtle 2" w:semiHidden="1" w:unhideWhenUsed="1"/>
-    <w:lsdException w:name="Table Web 1" w:semiHidden="1" w:unhideWhenUsed="1"/>
     <w:lsdException w:name="Table Web 2" w:semiHidden="1" w:unhideWhenUsed="1"/>
     <w:lsdException w:name="Table Web 3" w:semiHidden="1" w:unhideWhenUsed="1"/>
     <w:lsdException w:name="Balloon Text" w:semiHidden="1" w:unhideWhenUsed="1"/>
@@ -20691,6 +20579,9 @@
     <w:lsdException w:name="List Table 5 Dark Accent 6" w:uiPriority="50"/>
     <w:lsdException w:name="List Table 6 Colorful Accent 6" w:uiPriority="51"/>
     <w:lsdException w:name="List Table 7 Colorful Accent 6" w:uiPriority="52"/>
+    <w:lsdException w:name="Mention" w:semiHidden="1" w:unhideWhenUsed="1"/>
+    <w:lsdException w:name="Smart Hyperlink" w:semiHidden="1" w:unhideWhenUsed="1"/>
+    <w:lsdException w:name="Hashtag" w:semiHidden="1" w:unhideWhenUsed="1"/>
   </w:latentStyles>
   <w:style w:type="paragraph" w:default="1" w:styleId="Normal">
     <w:name w:val="Normal"/>

</xml_diff>